<commit_message>
Added charts of output vectors
</commit_message>
<xml_diff>
--- a/Assignments/Hayden_HW1.docx
+++ b/Assignments/Hayden_HW1.docx
@@ -908,6 +908,144 @@
     </w:p>
     <w:p>
       <w:pPr>
+        <w:pStyle w:val="SubQuestion"/>
+        <w:numPr>
+          <w:ilvl w:val="0"/>
+          <w:numId w:val="12"/>
+        </w:numPr>
+      </w:pPr>
+      <w:r>
+        <w:t xml:space="preserve">Substitute </w:t>
+      </w:r>
+      <m:oMath>
+        <m:r>
+          <w:rPr>
+            <w:rFonts w:ascii="Cambria Math" w:hAnsi="Cambria Math"/>
+          </w:rPr>
+          <m:t>E</m:t>
+        </m:r>
+        <m:d>
+          <m:dPr>
+            <m:begChr m:val="["/>
+            <m:endChr m:val="]"/>
+            <m:ctrlPr>
+              <w:rPr>
+                <w:rFonts w:ascii="Cambria Math" w:hAnsi="Cambria Math"/>
+                <w:i/>
+              </w:rPr>
+            </m:ctrlPr>
+          </m:dPr>
+          <m:e>
+            <m:sSub>
+              <m:sSubPr>
+                <m:ctrlPr>
+                  <w:rPr>
+                    <w:rFonts w:ascii="Cambria Math" w:hAnsi="Cambria Math"/>
+                    <w:i/>
+                  </w:rPr>
+                </m:ctrlPr>
+              </m:sSubPr>
+              <m:e>
+                <m:r>
+                  <w:rPr>
+                    <w:rFonts w:ascii="Cambria Math" w:hAnsi="Cambria Math"/>
+                  </w:rPr>
+                  <m:t>N</m:t>
+                </m:r>
+              </m:e>
+              <m:sub>
+                <m:r>
+                  <w:rPr>
+                    <w:rFonts w:ascii="Cambria Math" w:hAnsi="Cambria Math"/>
+                  </w:rPr>
+                  <m:t>k</m:t>
+                </m:r>
+              </m:sub>
+            </m:sSub>
+          </m:e>
+        </m:d>
+        <m:r>
+          <w:rPr>
+            <w:rFonts w:ascii="Cambria Math" w:hAnsi="Cambria Math"/>
+          </w:rPr>
+          <m:t>=E</m:t>
+        </m:r>
+        <m:d>
+          <m:dPr>
+            <m:begChr m:val="["/>
+            <m:endChr m:val="]"/>
+            <m:ctrlPr>
+              <w:rPr>
+                <w:rFonts w:ascii="Cambria Math" w:hAnsi="Cambria Math"/>
+                <w:i/>
+              </w:rPr>
+            </m:ctrlPr>
+          </m:dPr>
+          <m:e>
+            <m:sSub>
+              <m:sSubPr>
+                <m:ctrlPr>
+                  <w:rPr>
+                    <w:rFonts w:ascii="Cambria Math" w:hAnsi="Cambria Math"/>
+                    <w:i/>
+                  </w:rPr>
+                </m:ctrlPr>
+              </m:sSubPr>
+              <m:e>
+                <m:r>
+                  <w:rPr>
+                    <w:rFonts w:ascii="Cambria Math" w:hAnsi="Cambria Math"/>
+                  </w:rPr>
+                  <m:t>T</m:t>
+                </m:r>
+              </m:e>
+              <m:sub>
+                <m:r>
+                  <w:rPr>
+                    <w:rFonts w:ascii="Cambria Math" w:hAnsi="Cambria Math"/>
+                  </w:rPr>
+                  <m:t>k</m:t>
+                </m:r>
+              </m:sub>
+            </m:sSub>
+          </m:e>
+        </m:d>
+        <m:r>
+          <w:rPr>
+            <w:rFonts w:ascii="Cambria Math" w:hAnsi="Cambria Math"/>
+          </w:rPr>
+          <m:t>⋅</m:t>
+        </m:r>
+        <m:sSub>
+          <m:sSubPr>
+            <m:ctrlPr>
+              <w:rPr>
+                <w:rFonts w:ascii="Cambria Math" w:hAnsi="Cambria Math"/>
+                <w:i/>
+              </w:rPr>
+            </m:ctrlPr>
+          </m:sSubPr>
+          <m:e>
+            <m:r>
+              <w:rPr>
+                <w:rFonts w:ascii="Cambria Math" w:hAnsi="Cambria Math"/>
+              </w:rPr>
+              <m:t>λ</m:t>
+            </m:r>
+          </m:e>
+          <m:sub>
+            <m:r>
+              <w:rPr>
+                <w:rFonts w:ascii="Cambria Math" w:hAnsi="Cambria Math"/>
+              </w:rPr>
+              <m:t>k</m:t>
+            </m:r>
+          </m:sub>
+        </m:sSub>
+      </m:oMath>
+    </w:p>
+    <w:p>
+      <w:pPr>
         <w:pStyle w:val="SubAnswer"/>
         <w:rPr>
           <w:sz w:val="24"/>
@@ -1016,7 +1154,7 @@
                           <w:rFonts w:ascii="Cambria Math" w:hAnsi="Cambria Math"/>
                           <w:sz w:val="24"/>
                         </w:rPr>
-                        <m:t>N</m:t>
+                        <m:t>T</m:t>
                       </m:r>
                     </m:e>
                     <m:sub>
@@ -1127,14 +1265,13 @@
     <w:p>
       <w:pPr>
         <w:pStyle w:val="Answer"/>
-        <w:numPr>
-          <w:ilvl w:val="0"/>
-          <w:numId w:val="9"/>
-        </w:numPr>
         <w:spacing w:before="0"/>
       </w:pPr>
       <w:r>
-        <w:t>Number of customers in the system (or queue)</w:t>
+        <w:t xml:space="preserve">To describe the </w:t>
+      </w:r>
+      <w:r>
+        <w:t>system, you need the following information:</w:t>
       </w:r>
     </w:p>
     <w:p>
@@ -1147,7 +1284,7 @@
         <w:spacing w:before="0"/>
       </w:pPr>
       <w:r>
-        <w:t>Inst. arrival rate or interarrival time</w:t>
+        <w:t>Number of customers in the system (or queue)</w:t>
       </w:r>
     </w:p>
     <w:p>
@@ -1160,7 +1297,44 @@
         <w:spacing w:before="0"/>
       </w:pPr>
       <w:r>
+        <w:t>Inst. arrival rate or interarrival time</w:t>
+      </w:r>
+    </w:p>
+    <w:p>
+      <w:pPr>
+        <w:pStyle w:val="Answer"/>
+        <w:numPr>
+          <w:ilvl w:val="0"/>
+          <w:numId w:val="9"/>
+        </w:numPr>
+        <w:spacing w:before="0"/>
+      </w:pPr>
+      <w:r>
         <w:t>Inst. service rate or time</w:t>
+      </w:r>
+    </w:p>
+    <w:p>
+      <w:pPr>
+        <w:pStyle w:val="Answer"/>
+        <w:spacing w:before="0"/>
+      </w:pPr>
+    </w:p>
+    <w:p>
+      <w:pPr>
+        <w:pStyle w:val="Answer"/>
+        <w:spacing w:before="0"/>
+      </w:pPr>
+      <w:r>
+        <w:t xml:space="preserve">We also need to know the </w:t>
+      </w:r>
+      <w:r>
+        <w:rPr>
+          <w:b/>
+        </w:rPr>
+        <w:t>time since last arrival</w:t>
+      </w:r>
+      <w:r>
+        <w:t xml:space="preserve"> because the system is not necessarily memoryless</w:t>
       </w:r>
     </w:p>
     <w:p>
@@ -1331,18 +1505,19 @@
     <w:p>
       <w:pPr>
         <w:pStyle w:val="SubQuestion"/>
-      </w:pPr>
-      <w:r>
-        <w:t>c)</w:t>
-      </w:r>
-      <w:r>
-        <w:tab/>
+        <w:numPr>
+          <w:ilvl w:val="0"/>
+          <w:numId w:val="11"/>
+        </w:numPr>
+      </w:pPr>
+      <w:r>
         <w:t>On advising day a professor schedules one student appointment every ten minutes.  This is based on the assumption that he or she can advise the average student in ten minutes.  Will the professor have a long line outside of his or her office?</w:t>
       </w:r>
     </w:p>
     <w:p>
       <w:pPr>
-        <w:pStyle w:val="SubAnswer"/>
+        <w:pStyle w:val="SubQuestion"/>
+        <w:ind w:firstLine="0"/>
       </w:pPr>
     </w:p>
     <w:p>
@@ -1365,10 +1540,16 @@
       </w:r>
     </w:p>
     <w:p>
+      <w:r>
+        <w:br w:type="page"/>
+      </w:r>
+    </w:p>
+    <w:p>
       <w:pPr>
         <w:pStyle w:val="Question"/>
       </w:pPr>
       <w:r>
+        <w:lastRenderedPageBreak/>
         <w:t xml:space="preserve">A communication line is divided into two identical channels, each of which will service a packet traffic stream where all packets have equal transmission time </w:t>
       </w:r>
       <w:r>
@@ -1476,18 +1657,13 @@
         </w:numPr>
       </w:pPr>
       <w:r>
-        <w:t>Both packets spend T/2 time in the system because there is no queue</w:t>
-      </w:r>
-    </w:p>
-    <w:p>
-      <w:pPr>
-        <w:pStyle w:val="SubAnswer"/>
-      </w:pPr>
-      <w:r>
-        <w:rPr>
-          <w:b/>
-        </w:rPr>
-        <w:t>Worst Case:  packets arrive at the same time</w:t>
+        <w:t xml:space="preserve">Both packets spend </w:t>
+      </w:r>
+      <w:r>
+        <w:t xml:space="preserve">time = </w:t>
+      </w:r>
+      <w:r>
+        <w:t>T/2 in the system because there is no queue</w:t>
       </w:r>
     </w:p>
     <w:p>
@@ -1499,13 +1675,99 @@
         </w:numPr>
       </w:pPr>
       <w:r>
-        <w:t xml:space="preserve">Packet 1 transmits </w:t>
-      </w:r>
-      <w:r>
-        <w:sym w:font="Wingdings" w:char="F0E0"/>
-      </w:r>
-      <w:r>
-        <w:t xml:space="preserve"> in the system for T/2</w:t>
+        <w:rPr>
+          <w:noProof/>
+          <w:sz w:val="22"/>
+        </w:rPr>
+        <mc:AlternateContent>
+          <mc:Choice Requires="wps">
+            <w:drawing>
+              <wp:anchor distT="0" distB="0" distL="114300" distR="114300" simplePos="0" relativeHeight="251664384" behindDoc="0" locked="0" layoutInCell="1" allowOverlap="1" wp14:anchorId="790342FF" wp14:editId="04B718EC">
+                <wp:simplePos x="0" y="0"/>
+                <wp:positionH relativeFrom="column">
+                  <wp:posOffset>2371060</wp:posOffset>
+                </wp:positionH>
+                <wp:positionV relativeFrom="paragraph">
+                  <wp:posOffset>29504</wp:posOffset>
+                </wp:positionV>
+                <wp:extent cx="1180214" cy="233917"/>
+                <wp:effectExtent l="0" t="0" r="20320" b="13970"/>
+                <wp:wrapNone/>
+                <wp:docPr id="3" name="Rectangle 3"/>
+                <wp:cNvGraphicFramePr/>
+                <a:graphic xmlns:a="http://schemas.openxmlformats.org/drawingml/2006/main">
+                  <a:graphicData uri="http://schemas.microsoft.com/office/word/2010/wordprocessingShape">
+                    <wps:wsp>
+                      <wps:cNvSpPr/>
+                      <wps:spPr>
+                        <a:xfrm>
+                          <a:off x="0" y="0"/>
+                          <a:ext cx="1180214" cy="233917"/>
+                        </a:xfrm>
+                        <a:prstGeom prst="rect">
+                          <a:avLst/>
+                        </a:prstGeom>
+                        <a:noFill/>
+                        <a:ln w="19050">
+                          <a:solidFill>
+                            <a:srgbClr val="FF0000"/>
+                          </a:solidFill>
+                        </a:ln>
+                      </wps:spPr>
+                      <wps:style>
+                        <a:lnRef idx="2">
+                          <a:schemeClr val="accent1">
+                            <a:shade val="50000"/>
+                          </a:schemeClr>
+                        </a:lnRef>
+                        <a:fillRef idx="1">
+                          <a:schemeClr val="accent1"/>
+                        </a:fillRef>
+                        <a:effectRef idx="0">
+                          <a:schemeClr val="accent1"/>
+                        </a:effectRef>
+                        <a:fontRef idx="minor">
+                          <a:schemeClr val="lt1"/>
+                        </a:fontRef>
+                      </wps:style>
+                      <wps:bodyPr rot="0" spcFirstLastPara="0" vertOverflow="overflow" horzOverflow="overflow" vert="horz" wrap="square" lIns="91440" tIns="45720" rIns="91440" bIns="45720" numCol="1" spcCol="0" rtlCol="0" fromWordArt="0" anchor="ctr" anchorCtr="0" forceAA="0" compatLnSpc="1">
+                        <a:prstTxWarp prst="textNoShape">
+                          <a:avLst/>
+                        </a:prstTxWarp>
+                        <a:noAutofit/>
+                      </wps:bodyPr>
+                    </wps:wsp>
+                  </a:graphicData>
+                </a:graphic>
+                <wp14:sizeRelH relativeFrom="margin">
+                  <wp14:pctWidth>0</wp14:pctWidth>
+                </wp14:sizeRelH>
+                <wp14:sizeRelV relativeFrom="margin">
+                  <wp14:pctHeight>0</wp14:pctHeight>
+                </wp14:sizeRelV>
+              </wp:anchor>
+            </w:drawing>
+          </mc:Choice>
+          <mc:Fallback>
+            <w:pict>
+              <v:rect w14:anchorId="1254D110" id="Rectangle 3" o:spid="_x0000_s1026" style="position:absolute;margin-left:186.7pt;margin-top:2.3pt;width:92.95pt;height:18.4pt;z-index:251664384;visibility:visible;mso-wrap-style:square;mso-width-percent:0;mso-height-percent:0;mso-wrap-distance-left:9pt;mso-wrap-distance-top:0;mso-wrap-distance-right:9pt;mso-wrap-distance-bottom:0;mso-position-horizontal:absolute;mso-position-horizontal-relative:text;mso-position-vertical:absolute;mso-position-vertical-relative:text;mso-width-percent:0;mso-height-percent:0;mso-width-relative:margin;mso-height-relative:margin;v-text-anchor:middle" o:gfxdata="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" filled="f" strokecolor="red" strokeweight="1.5pt"/>
+            </w:pict>
+          </mc:Fallback>
+        </mc:AlternateContent>
+      </w:r>
+      <w:r>
+        <w:t>Average time for best case = (T/2 + T/2)/2 = T/2</w:t>
+      </w:r>
+    </w:p>
+    <w:p>
+      <w:pPr>
+        <w:pStyle w:val="SubAnswer"/>
+      </w:pPr>
+      <w:r>
+        <w:rPr>
+          <w:b/>
+        </w:rPr>
+        <w:t>Worst Case:  packets arrive at the same time</w:t>
       </w:r>
     </w:p>
     <w:p>
@@ -1517,16 +1779,13 @@
         </w:numPr>
       </w:pPr>
       <w:r>
-        <w:t xml:space="preserve">Packet 2 transmits after Packet 1 </w:t>
+        <w:t xml:space="preserve">Packet 1 transmits </w:t>
       </w:r>
       <w:r>
         <w:sym w:font="Wingdings" w:char="F0E0"/>
       </w:r>
       <w:r>
-        <w:t xml:space="preserve"> total time = T/2 + T/2</w:t>
-      </w:r>
-      <w:r>
-        <w:t xml:space="preserve">  </w:t>
+        <w:t xml:space="preserve"> in the system for T/2</w:t>
       </w:r>
     </w:p>
     <w:p>
@@ -1538,7 +1797,115 @@
         </w:numPr>
       </w:pPr>
       <w:r>
-        <w:t>Average time = (T/2 + T)/2 = 3T/4</w:t>
+        <w:t xml:space="preserve">Packet 2 transmits after Packet 1 </w:t>
+      </w:r>
+      <w:r>
+        <w:sym w:font="Wingdings" w:char="F0E0"/>
+      </w:r>
+      <w:r>
+        <w:t xml:space="preserve"> total time = T/2 + T/2</w:t>
+      </w:r>
+      <w:r>
+        <w:t xml:space="preserve">  </w:t>
+      </w:r>
+    </w:p>
+    <w:p>
+      <w:pPr>
+        <w:pStyle w:val="SubAnswer"/>
+        <w:numPr>
+          <w:ilvl w:val="0"/>
+          <w:numId w:val="10"/>
+        </w:numPr>
+      </w:pPr>
+      <w:r>
+        <w:rPr>
+          <w:noProof/>
+          <w:sz w:val="22"/>
+        </w:rPr>
+        <mc:AlternateContent>
+          <mc:Choice Requires="wps">
+            <w:drawing>
+              <wp:anchor distT="0" distB="0" distL="114300" distR="114300" simplePos="0" relativeHeight="251662336" behindDoc="0" locked="0" layoutInCell="1" allowOverlap="1" wp14:anchorId="6E989374" wp14:editId="0AA2DFE7">
+                <wp:simplePos x="0" y="0"/>
+                <wp:positionH relativeFrom="column">
+                  <wp:posOffset>853972</wp:posOffset>
+                </wp:positionH>
+                <wp:positionV relativeFrom="paragraph">
+                  <wp:posOffset>28014</wp:posOffset>
+                </wp:positionV>
+                <wp:extent cx="2913321" cy="265298"/>
+                <wp:effectExtent l="0" t="0" r="20955" b="20955"/>
+                <wp:wrapNone/>
+                <wp:docPr id="2" name="Rectangle 2"/>
+                <wp:cNvGraphicFramePr/>
+                <a:graphic xmlns:a="http://schemas.openxmlformats.org/drawingml/2006/main">
+                  <a:graphicData uri="http://schemas.microsoft.com/office/word/2010/wordprocessingShape">
+                    <wps:wsp>
+                      <wps:cNvSpPr/>
+                      <wps:spPr>
+                        <a:xfrm>
+                          <a:off x="0" y="0"/>
+                          <a:ext cx="2913321" cy="265298"/>
+                        </a:xfrm>
+                        <a:prstGeom prst="rect">
+                          <a:avLst/>
+                        </a:prstGeom>
+                        <a:noFill/>
+                        <a:ln w="19050">
+                          <a:solidFill>
+                            <a:srgbClr val="FF0000"/>
+                          </a:solidFill>
+                        </a:ln>
+                      </wps:spPr>
+                      <wps:style>
+                        <a:lnRef idx="2">
+                          <a:schemeClr val="accent1">
+                            <a:shade val="50000"/>
+                          </a:schemeClr>
+                        </a:lnRef>
+                        <a:fillRef idx="1">
+                          <a:schemeClr val="accent1"/>
+                        </a:fillRef>
+                        <a:effectRef idx="0">
+                          <a:schemeClr val="accent1"/>
+                        </a:effectRef>
+                        <a:fontRef idx="minor">
+                          <a:schemeClr val="lt1"/>
+                        </a:fontRef>
+                      </wps:style>
+                      <wps:bodyPr rot="0" spcFirstLastPara="0" vertOverflow="overflow" horzOverflow="overflow" vert="horz" wrap="square" lIns="91440" tIns="45720" rIns="91440" bIns="45720" numCol="1" spcCol="0" rtlCol="0" fromWordArt="0" anchor="ctr" anchorCtr="0" forceAA="0" compatLnSpc="1">
+                        <a:prstTxWarp prst="textNoShape">
+                          <a:avLst/>
+                        </a:prstTxWarp>
+                        <a:noAutofit/>
+                      </wps:bodyPr>
+                    </wps:wsp>
+                  </a:graphicData>
+                </a:graphic>
+                <wp14:sizeRelH relativeFrom="margin">
+                  <wp14:pctWidth>0</wp14:pctWidth>
+                </wp14:sizeRelH>
+                <wp14:sizeRelV relativeFrom="margin">
+                  <wp14:pctHeight>0</wp14:pctHeight>
+                </wp14:sizeRelV>
+              </wp:anchor>
+            </w:drawing>
+          </mc:Choice>
+          <mc:Fallback>
+            <w:pict>
+              <v:rect w14:anchorId="4731B741" id="Rectangle 2" o:spid="_x0000_s1026" style="position:absolute;margin-left:67.25pt;margin-top:2.2pt;width:229.4pt;height:20.9pt;z-index:251662336;visibility:visible;mso-wrap-style:square;mso-width-percent:0;mso-height-percent:0;mso-wrap-distance-left:9pt;mso-wrap-distance-top:0;mso-wrap-distance-right:9pt;mso-wrap-distance-bottom:0;mso-position-horizontal:absolute;mso-position-horizontal-relative:text;mso-position-vertical:absolute;mso-position-vertical-relative:text;mso-width-percent:0;mso-height-percent:0;mso-width-relative:margin;mso-height-relative:margin;v-text-anchor:middle" o:gfxdata="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" filled="f" strokecolor="red" strokeweight="1.5pt"/>
+            </w:pict>
+          </mc:Fallback>
+        </mc:AlternateContent>
+      </w:r>
+      <w:r>
+        <w:t>Average time</w:t>
+      </w:r>
+      <w:r>
+        <w:t xml:space="preserve"> for worst case</w:t>
+      </w:r>
+      <w:r>
+        <w:t xml:space="preserve"> = (T/2 + T)/2 = 3T/4</w:t>
       </w:r>
     </w:p>
     <w:p>
@@ -1600,33 +1967,43 @@
       <w:pPr>
         <w:pStyle w:val="SubAnswer"/>
         <w:spacing w:before="0"/>
-      </w:pPr>
-      <w:r>
-        <w:t>Original:  E[T] = T</w:t>
+        <w:rPr>
+          <w:sz w:val="22"/>
+        </w:rPr>
+      </w:pPr>
+      <w:r>
+        <w:rPr>
+          <w:sz w:val="22"/>
+        </w:rPr>
+        <w:t>X = waiting time of a packet</w:t>
       </w:r>
     </w:p>
     <w:p>
       <w:pPr>
         <w:pStyle w:val="SubAnswer"/>
         <w:spacing w:before="0"/>
+        <w:rPr>
+          <w:sz w:val="22"/>
+        </w:rPr>
       </w:pPr>
       <w:r>
         <w:rPr>
           <w:noProof/>
+          <w:sz w:val="22"/>
         </w:rPr>
         <mc:AlternateContent>
           <mc:Choice Requires="wps">
             <w:drawing>
-              <wp:anchor distT="45720" distB="45720" distL="114300" distR="114300" simplePos="0" relativeHeight="251659264" behindDoc="0" locked="0" layoutInCell="1" allowOverlap="1" wp14:anchorId="76742C17" wp14:editId="2E64BEEE">
+              <wp:anchor distT="45720" distB="45720" distL="114300" distR="114300" simplePos="0" relativeHeight="251659264" behindDoc="0" locked="0" layoutInCell="1" allowOverlap="1" wp14:anchorId="76742C17" wp14:editId="2D1ED75C">
                 <wp:simplePos x="0" y="0"/>
                 <wp:positionH relativeFrom="column">
-                  <wp:posOffset>3104515</wp:posOffset>
+                  <wp:posOffset>2753833</wp:posOffset>
                 </wp:positionH>
                 <wp:positionV relativeFrom="paragraph">
-                  <wp:posOffset>88427</wp:posOffset>
+                  <wp:posOffset>153877</wp:posOffset>
                 </wp:positionV>
-                <wp:extent cx="2360930" cy="998855"/>
-                <wp:effectExtent l="0" t="0" r="3810" b="0"/>
+                <wp:extent cx="2679404" cy="680085"/>
+                <wp:effectExtent l="0" t="0" r="6985" b="5715"/>
                 <wp:wrapNone/>
                 <wp:docPr id="217" name="Text Box 2"/>
                 <wp:cNvGraphicFramePr>
@@ -1641,7 +2018,7 @@
                       <wps:spPr bwMode="auto">
                         <a:xfrm>
                           <a:off x="0" y="0"/>
-                          <a:ext cx="2360930" cy="998855"/>
+                          <a:ext cx="2679404" cy="680085"/>
                         </a:xfrm>
                         <a:prstGeom prst="rect">
                           <a:avLst/>
@@ -1670,18 +2047,48 @@
                               </w:rPr>
                               <w:t>Worst case:</w:t>
                             </w:r>
-                          </w:p>
-                          <w:p>
                             <w:r>
-                              <w:t xml:space="preserve">E[T] = </w:t>
+                              <w:rPr>
+                                <w:b/>
+                              </w:rPr>
+                              <w:t xml:space="preserve"> 3T/4 in system </w:t>
                             </w:r>
                             <w:r>
-                              <w:t>3T/4</w:t>
+                              <w:rPr>
+                                <w:b/>
+                              </w:rPr>
+                              <w:sym w:font="Wingdings" w:char="F0E0"/>
+                            </w:r>
+                            <w:r>
+                              <w:rPr>
+                                <w:b/>
+                              </w:rPr>
+                              <w:t xml:space="preserve"> T/4 in queue</w:t>
                             </w:r>
                           </w:p>
                           <w:p>
                             <w:r>
-                              <w:t>(E[T])</w:t>
+                              <w:t>E[</w:t>
+                            </w:r>
+                            <w:r>
+                              <w:t>X</w:t>
+                            </w:r>
+                            <w:r>
+                              <w:t xml:space="preserve">] = </w:t>
+                            </w:r>
+                            <w:r>
+                              <w:t>T/4</w:t>
+                            </w:r>
+                          </w:p>
+                          <w:p>
+                            <w:r>
+                              <w:t>(E[</w:t>
+                            </w:r>
+                            <w:r>
+                              <w:t>X</w:t>
+                            </w:r>
+                            <w:r>
+                              <w:t>])</w:t>
                             </w:r>
                             <w:r>
                               <w:rPr>
@@ -1690,13 +2097,7 @@
                               <w:t>2</w:t>
                             </w:r>
                             <w:r>
-                              <w:t xml:space="preserve"> = </w:t>
-                            </w:r>
-                            <w:r>
-                              <w:t>9</w:t>
-                            </w:r>
-                            <w:r>
-                              <w:t>T</w:t>
+                              <w:t xml:space="preserve"> = T</w:t>
                             </w:r>
                             <w:r>
                               <w:rPr>
@@ -1710,7 +2111,10 @@
                           </w:p>
                           <w:p>
                             <w:r>
-                              <w:t>E[T</w:t>
+                              <w:t>E[</w:t>
+                            </w:r>
+                            <w:r>
+                              <w:t>X</w:t>
                             </w:r>
                             <w:r>
                               <w:rPr>
@@ -1728,62 +2132,10 @@
                               <w:t>2</w:t>
                             </w:r>
                             <w:r>
-                              <w:t>/16</w:t>
-                            </w:r>
-                          </w:p>
-                          <w:p>
-                            <w:r>
-                              <w:t>Var = E[T</w:t>
+                              <w:t>/</w:t>
                             </w:r>
                             <w:r>
-                              <w:rPr>
-                                <w:vertAlign w:val="superscript"/>
-                              </w:rPr>
-                              <w:t>2</w:t>
-                            </w:r>
-                            <w:r>
-                              <w:t>] – (E[T])</w:t>
-                            </w:r>
-                            <w:r>
-                              <w:rPr>
-                                <w:vertAlign w:val="superscript"/>
-                              </w:rPr>
-                              <w:t>2</w:t>
-                            </w:r>
-                            <w:r>
-                              <w:t xml:space="preserve"> = 9T</w:t>
-                            </w:r>
-                            <w:r>
-                              <w:rPr>
-                                <w:vertAlign w:val="superscript"/>
-                              </w:rPr>
-                              <w:t>2</w:t>
-                            </w:r>
-                            <w:r>
-                              <w:t>/16 – 8T</w:t>
-                            </w:r>
-                            <w:r>
-                              <w:rPr>
-                                <w:vertAlign w:val="superscript"/>
-                              </w:rPr>
-                              <w:t>2</w:t>
-                            </w:r>
-                            <w:r>
-                              <w:t>/16</w:t>
-                            </w:r>
-                          </w:p>
-                          <w:p>
-                            <w:r>
-                              <w:t>Var = T</w:t>
-                            </w:r>
-                            <w:r>
-                              <w:rPr>
-                                <w:vertAlign w:val="superscript"/>
-                              </w:rPr>
-                              <w:t>2</w:t>
-                            </w:r>
-                            <w:r>
-                              <w:t>/16</w:t>
+                              <w:t>4</w:t>
                             </w:r>
                           </w:p>
                           <w:p/>
@@ -1796,7 +2148,7 @@
                   </a:graphicData>
                 </a:graphic>
                 <wp14:sizeRelH relativeFrom="margin">
-                  <wp14:pctWidth>40000</wp14:pctWidth>
+                  <wp14:pctWidth>0</wp14:pctWidth>
                 </wp14:sizeRelH>
                 <wp14:sizeRelV relativeFrom="margin">
                   <wp14:pctHeight>0</wp14:pctHeight>
@@ -1810,7 +2162,7 @@
                 <v:stroke joinstyle="miter"/>
                 <v:path gradientshapeok="t" o:connecttype="rect"/>
               </v:shapetype>
-              <v:shape id="Text Box 2" o:spid="_x0000_s1026" type="#_x0000_t202" style="position:absolute;left:0;text-align:left;margin-left:244.45pt;margin-top:6.95pt;width:185.9pt;height:78.65pt;z-index:251659264;visibility:visible;mso-wrap-style:square;mso-width-percent:400;mso-height-percent:0;mso-wrap-distance-left:9pt;mso-wrap-distance-top:3.6pt;mso-wrap-distance-right:9pt;mso-wrap-distance-bottom:3.6pt;mso-position-horizontal:absolute;mso-position-horizontal-relative:text;mso-position-vertical:absolute;mso-position-vertical-relative:text;mso-width-percent:400;mso-height-percent:0;mso-width-relative:margin;mso-height-relative:margin;v-text-anchor:top" o:gfxdata="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" stroked="f">
+              <v:shape id="Text Box 2" o:spid="_x0000_s1026" type="#_x0000_t202" style="position:absolute;left:0;text-align:left;margin-left:216.85pt;margin-top:12.1pt;width:211pt;height:53.55pt;z-index:251659264;visibility:visible;mso-wrap-style:square;mso-width-percent:0;mso-height-percent:0;mso-wrap-distance-left:9pt;mso-wrap-distance-top:3.6pt;mso-wrap-distance-right:9pt;mso-wrap-distance-bottom:3.6pt;mso-position-horizontal:absolute;mso-position-horizontal-relative:text;mso-position-vertical:absolute;mso-position-vertical-relative:text;mso-width-percent:0;mso-height-percent:0;mso-width-relative:margin;mso-height-relative:margin;v-text-anchor:top" o:gfxdata="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" stroked="f">
                 <v:textbox>
                   <w:txbxContent>
                     <w:p>
@@ -1825,18 +2177,48 @@
                         </w:rPr>
                         <w:t>Worst case:</w:t>
                       </w:r>
-                    </w:p>
-                    <w:p>
                       <w:r>
-                        <w:t xml:space="preserve">E[T] = </w:t>
+                        <w:rPr>
+                          <w:b/>
+                        </w:rPr>
+                        <w:t xml:space="preserve"> 3T/4 in system </w:t>
                       </w:r>
                       <w:r>
-                        <w:t>3T/4</w:t>
+                        <w:rPr>
+                          <w:b/>
+                        </w:rPr>
+                        <w:sym w:font="Wingdings" w:char="F0E0"/>
+                      </w:r>
+                      <w:r>
+                        <w:rPr>
+                          <w:b/>
+                        </w:rPr>
+                        <w:t xml:space="preserve"> T/4 in queue</w:t>
                       </w:r>
                     </w:p>
                     <w:p>
                       <w:r>
-                        <w:t>(E[T])</w:t>
+                        <w:t>E[</w:t>
+                      </w:r>
+                      <w:r>
+                        <w:t>X</w:t>
+                      </w:r>
+                      <w:r>
+                        <w:t xml:space="preserve">] = </w:t>
+                      </w:r>
+                      <w:r>
+                        <w:t>T/4</w:t>
+                      </w:r>
+                    </w:p>
+                    <w:p>
+                      <w:r>
+                        <w:t>(E[</w:t>
+                      </w:r>
+                      <w:r>
+                        <w:t>X</w:t>
+                      </w:r>
+                      <w:r>
+                        <w:t>])</w:t>
                       </w:r>
                       <w:r>
                         <w:rPr>
@@ -1845,13 +2227,7 @@
                         <w:t>2</w:t>
                       </w:r>
                       <w:r>
-                        <w:t xml:space="preserve"> = </w:t>
-                      </w:r>
-                      <w:r>
-                        <w:t>9</w:t>
-                      </w:r>
-                      <w:r>
-                        <w:t>T</w:t>
+                        <w:t xml:space="preserve"> = T</w:t>
                       </w:r>
                       <w:r>
                         <w:rPr>
@@ -1865,7 +2241,10 @@
                     </w:p>
                     <w:p>
                       <w:r>
-                        <w:t>E[T</w:t>
+                        <w:t>E[</w:t>
+                      </w:r>
+                      <w:r>
+                        <w:t>X</w:t>
                       </w:r>
                       <w:r>
                         <w:rPr>
@@ -1883,62 +2262,10 @@
                         <w:t>2</w:t>
                       </w:r>
                       <w:r>
-                        <w:t>/16</w:t>
-                      </w:r>
-                    </w:p>
-                    <w:p>
-                      <w:r>
-                        <w:t>Var = E[T</w:t>
+                        <w:t>/</w:t>
                       </w:r>
                       <w:r>
-                        <w:rPr>
-                          <w:vertAlign w:val="superscript"/>
-                        </w:rPr>
-                        <w:t>2</w:t>
-                      </w:r>
-                      <w:r>
-                        <w:t>] – (E[T])</w:t>
-                      </w:r>
-                      <w:r>
-                        <w:rPr>
-                          <w:vertAlign w:val="superscript"/>
-                        </w:rPr>
-                        <w:t>2</w:t>
-                      </w:r>
-                      <w:r>
-                        <w:t xml:space="preserve"> = 9T</w:t>
-                      </w:r>
-                      <w:r>
-                        <w:rPr>
-                          <w:vertAlign w:val="superscript"/>
-                        </w:rPr>
-                        <w:t>2</w:t>
-                      </w:r>
-                      <w:r>
-                        <w:t>/16 – 8T</w:t>
-                      </w:r>
-                      <w:r>
-                        <w:rPr>
-                          <w:vertAlign w:val="superscript"/>
-                        </w:rPr>
-                        <w:t>2</w:t>
-                      </w:r>
-                      <w:r>
-                        <w:t>/16</w:t>
-                      </w:r>
-                    </w:p>
-                    <w:p>
-                      <w:r>
-                        <w:t>Var = T</w:t>
-                      </w:r>
-                      <w:r>
-                        <w:rPr>
-                          <w:vertAlign w:val="superscript"/>
-                        </w:rPr>
-                        <w:t>2</w:t>
-                      </w:r>
-                      <w:r>
-                        <w:t>/16</w:t>
+                        <w:t>4</w:t>
                       </w:r>
                     </w:p>
                     <w:p/>
@@ -1955,47 +2282,99 @@
         <w:pStyle w:val="SubAnswer"/>
         <w:spacing w:before="0"/>
         <w:rPr>
+          <w:sz w:val="22"/>
+        </w:rPr>
+      </w:pPr>
+      <w:r>
+        <w:rPr>
           <w:b/>
-        </w:rPr>
-      </w:pPr>
+          <w:sz w:val="22"/>
+        </w:rPr>
+        <w:t xml:space="preserve">Best case:  </w:t>
+      </w:r>
       <w:r>
         <w:rPr>
           <w:b/>
-        </w:rPr>
-        <w:t xml:space="preserve">Best case:  </w:t>
+          <w:sz w:val="22"/>
+        </w:rPr>
+        <w:t>no wait time</w:t>
       </w:r>
     </w:p>
     <w:p>
       <w:pPr>
         <w:pStyle w:val="SubAnswer"/>
         <w:spacing w:before="0"/>
-      </w:pPr>
-      <w:r>
-        <w:t xml:space="preserve">E[T] = </w:t>
-      </w:r>
-      <w:r>
-        <w:t>T</w:t>
+        <w:rPr>
+          <w:sz w:val="22"/>
+        </w:rPr>
+      </w:pPr>
+      <w:r>
+        <w:rPr>
+          <w:sz w:val="22"/>
+        </w:rPr>
+        <w:t>E[</w:t>
+      </w:r>
+      <w:r>
+        <w:rPr>
+          <w:sz w:val="22"/>
+        </w:rPr>
+        <w:t>X</w:t>
+      </w:r>
+      <w:r>
+        <w:rPr>
+          <w:sz w:val="22"/>
+        </w:rPr>
+        <w:t>] =</w:t>
+      </w:r>
+      <w:r>
+        <w:rPr>
+          <w:sz w:val="22"/>
+        </w:rPr>
+        <w:t xml:space="preserve"> 0</w:t>
       </w:r>
     </w:p>
     <w:p>
       <w:pPr>
         <w:pStyle w:val="SubAnswer"/>
         <w:spacing w:before="0"/>
-      </w:pPr>
-      <w:r>
-        <w:t>E[T</w:t>
-      </w:r>
-      <w:r>
-        <w:rPr>
+        <w:rPr>
+          <w:sz w:val="22"/>
+        </w:rPr>
+      </w:pPr>
+      <w:r>
+        <w:rPr>
+          <w:sz w:val="22"/>
+        </w:rPr>
+        <w:t>E[</w:t>
+      </w:r>
+      <w:r>
+        <w:rPr>
+          <w:sz w:val="22"/>
+        </w:rPr>
+        <w:t>X</w:t>
+      </w:r>
+      <w:r>
+        <w:rPr>
+          <w:sz w:val="22"/>
           <w:vertAlign w:val="superscript"/>
         </w:rPr>
         <w:t>2</w:t>
       </w:r>
       <w:r>
-        <w:t>] = T</w:t>
-      </w:r>
-      <w:r>
-        <w:rPr>
+        <w:rPr>
+          <w:sz w:val="22"/>
+        </w:rPr>
+        <w:t xml:space="preserve">] = </w:t>
+      </w:r>
+      <w:r>
+        <w:rPr>
+          <w:sz w:val="22"/>
+        </w:rPr>
+        <w:t>0</w:t>
+      </w:r>
+      <w:r>
+        <w:rPr>
+          <w:sz w:val="22"/>
           <w:vertAlign w:val="superscript"/>
         </w:rPr>
         <w:t>2</w:t>
@@ -2005,21 +2384,50 @@
       <w:pPr>
         <w:pStyle w:val="SubAnswer"/>
         <w:spacing w:before="0"/>
-      </w:pPr>
-      <w:r>
-        <w:t>(E[T])</w:t>
-      </w:r>
-      <w:r>
-        <w:rPr>
+        <w:rPr>
+          <w:sz w:val="22"/>
+        </w:rPr>
+      </w:pPr>
+      <w:r>
+        <w:rPr>
+          <w:sz w:val="22"/>
+        </w:rPr>
+        <w:t>(E[</w:t>
+      </w:r>
+      <w:r>
+        <w:rPr>
+          <w:sz w:val="22"/>
+        </w:rPr>
+        <w:t>X</w:t>
+      </w:r>
+      <w:r>
+        <w:rPr>
+          <w:sz w:val="22"/>
+        </w:rPr>
+        <w:t>])</w:t>
+      </w:r>
+      <w:r>
+        <w:rPr>
+          <w:sz w:val="22"/>
           <w:vertAlign w:val="superscript"/>
         </w:rPr>
         <w:t>2</w:t>
       </w:r>
       <w:r>
-        <w:t xml:space="preserve"> = T</w:t>
-      </w:r>
-      <w:r>
-        <w:rPr>
+        <w:rPr>
+          <w:sz w:val="22"/>
+        </w:rPr>
+        <w:t xml:space="preserve"> = </w:t>
+      </w:r>
+      <w:r>
+        <w:rPr>
+          <w:sz w:val="22"/>
+        </w:rPr>
+        <w:t>0</w:t>
+      </w:r>
+      <w:r>
+        <w:rPr>
+          <w:sz w:val="22"/>
           <w:vertAlign w:val="superscript"/>
         </w:rPr>
         <w:t>2</w:t>
@@ -2028,28 +2436,125 @@
     <w:p>
       <w:pPr>
         <w:pStyle w:val="SubAnswer"/>
-        <w:spacing w:before="0"/>
-      </w:pPr>
-      <w:r>
-        <w:t>Var = E[T</w:t>
-      </w:r>
-      <w:r>
-        <w:rPr>
+        <w:ind w:left="0" w:firstLine="720"/>
+        <w:rPr>
+          <w:b/>
+          <w:sz w:val="22"/>
+        </w:rPr>
+      </w:pPr>
+      <w:r>
+        <w:rPr>
+          <w:b/>
+          <w:sz w:val="22"/>
+        </w:rPr>
+        <w:t>Variance:</w:t>
+      </w:r>
+    </w:p>
+    <w:p>
+      <w:pPr>
+        <w:pStyle w:val="SubAnswer"/>
+        <w:ind w:left="0" w:firstLine="720"/>
+        <w:rPr>
+          <w:sz w:val="22"/>
+        </w:rPr>
+      </w:pPr>
+      <w:r>
+        <w:rPr>
+          <w:sz w:val="22"/>
+        </w:rPr>
+        <w:t>Best Case - Var[X] = 0</w:t>
+      </w:r>
+    </w:p>
+    <w:p>
+      <w:pPr>
+        <w:pStyle w:val="SubAnswer"/>
+        <w:ind w:left="0" w:firstLine="720"/>
+        <w:rPr>
+          <w:sz w:val="22"/>
+        </w:rPr>
+      </w:pPr>
+      <w:r>
+        <w:rPr>
+          <w:sz w:val="22"/>
+        </w:rPr>
+        <w:t xml:space="preserve">Worst Case – Var[X] = </w:t>
+      </w:r>
+      <w:r>
+        <w:rPr>
+          <w:sz w:val="22"/>
+        </w:rPr>
+        <w:t>E[X</w:t>
+      </w:r>
+      <w:r>
+        <w:rPr>
+          <w:sz w:val="22"/>
           <w:vertAlign w:val="superscript"/>
         </w:rPr>
         <w:t>2</w:t>
       </w:r>
       <w:r>
-        <w:t>] – (E[T])</w:t>
-      </w:r>
-      <w:r>
-        <w:rPr>
+        <w:rPr>
+          <w:sz w:val="22"/>
+        </w:rPr>
+        <w:t>] – (E[X])</w:t>
+      </w:r>
+      <w:r>
+        <w:rPr>
+          <w:sz w:val="22"/>
           <w:vertAlign w:val="superscript"/>
         </w:rPr>
         <w:t>2</w:t>
       </w:r>
       <w:r>
-        <w:t xml:space="preserve"> = 0</w:t>
+        <w:rPr>
+          <w:sz w:val="22"/>
+        </w:rPr>
+        <w:t xml:space="preserve"> </w:t>
+      </w:r>
+      <w:r>
+        <w:rPr>
+          <w:sz w:val="22"/>
+        </w:rPr>
+        <w:t>= T</w:t>
+      </w:r>
+      <w:r>
+        <w:rPr>
+          <w:sz w:val="22"/>
+          <w:vertAlign w:val="superscript"/>
+        </w:rPr>
+        <w:t>2</w:t>
+      </w:r>
+      <w:r>
+        <w:rPr>
+          <w:sz w:val="22"/>
+        </w:rPr>
+        <w:t>/4 – T</w:t>
+      </w:r>
+      <w:r>
+        <w:rPr>
+          <w:sz w:val="22"/>
+          <w:vertAlign w:val="superscript"/>
+        </w:rPr>
+        <w:t>2</w:t>
+      </w:r>
+      <w:r>
+        <w:rPr>
+          <w:sz w:val="22"/>
+        </w:rPr>
+        <w:t>/16 = 3T</w:t>
+      </w:r>
+      <w:r>
+        <w:rPr>
+          <w:sz w:val="22"/>
+          <w:vertAlign w:val="superscript"/>
+        </w:rPr>
+        <w:t>2</w:t>
+      </w:r>
+      <w:r>
+        <w:rPr>
+          <w:sz w:val="22"/>
+        </w:rPr>
+        <w:t>/16</w:t>
       </w:r>
     </w:p>
     <w:p>
@@ -2057,6 +2562,7 @@
         <w:pStyle w:val="SubAnswer"/>
         <w:rPr>
           <w:b/>
+          <w:sz w:val="22"/>
         </w:rPr>
       </w:pPr>
     </w:p>
@@ -2065,33 +2571,29 @@
         <w:pStyle w:val="SubAnswer"/>
         <w:rPr>
           <w:b/>
-        </w:rPr>
-      </w:pPr>
-    </w:p>
-    <w:p>
-      <w:pPr>
-        <w:pStyle w:val="SubAnswer"/>
+          <w:sz w:val="22"/>
+        </w:rPr>
+      </w:pPr>
+      <w:r>
         <w:rPr>
           <w:b/>
-        </w:rPr>
-      </w:pPr>
-      <w:r>
-        <w:rPr>
-          <w:b/>
-        </w:rPr>
-        <w:t>Thus,</w:t>
+          <w:sz w:val="22"/>
+        </w:rPr>
+        <w:t>Thus, the varian</w:t>
       </w:r>
       <w:bookmarkStart w:id="0" w:name="_GoBack"/>
       <w:bookmarkEnd w:id="0"/>
       <w:r>
         <w:rPr>
           <w:b/>
-        </w:rPr>
-        <w:t xml:space="preserve"> the variance will be somewhere between 0 and T</w:t>
+          <w:sz w:val="22"/>
+        </w:rPr>
+        <w:t>ce will be somewhere between 0 and T</w:t>
       </w:r>
       <w:r>
         <w:rPr>
           <w:b/>
+          <w:sz w:val="22"/>
           <w:vertAlign w:val="superscript"/>
         </w:rPr>
         <w:t>2</w:t>
@@ -2099,8 +2601,19 @@
       <w:r>
         <w:rPr>
           <w:b/>
+          <w:sz w:val="22"/>
         </w:rPr>
         <w:t>/16</w:t>
+      </w:r>
+    </w:p>
+    <w:p>
+      <w:pPr>
+        <w:rPr>
+          <w:rFonts w:ascii="Arial" w:hAnsi="Arial"/>
+        </w:rPr>
+      </w:pPr>
+      <w:r>
+        <w:br w:type="page"/>
       </w:r>
     </w:p>
     <w:p>
@@ -2721,7 +3234,89 @@
     <w:p>
       <w:pPr>
         <w:pStyle w:val="SubAnswer"/>
-      </w:pPr>
+        <w:ind w:left="0"/>
+      </w:pPr>
+      <w:r>
+        <w:rPr>
+          <w:noProof/>
+          <w:sz w:val="22"/>
+        </w:rPr>
+        <mc:AlternateContent>
+          <mc:Choice Requires="wps">
+            <w:drawing>
+              <wp:anchor distT="0" distB="0" distL="114300" distR="114300" simplePos="0" relativeHeight="251666432" behindDoc="0" locked="0" layoutInCell="1" allowOverlap="1" wp14:anchorId="34276605" wp14:editId="7C53DF0F">
+                <wp:simplePos x="0" y="0"/>
+                <wp:positionH relativeFrom="column">
+                  <wp:posOffset>393405</wp:posOffset>
+                </wp:positionH>
+                <wp:positionV relativeFrom="paragraph">
+                  <wp:posOffset>219267</wp:posOffset>
+                </wp:positionV>
+                <wp:extent cx="2913321" cy="349855"/>
+                <wp:effectExtent l="0" t="0" r="20955" b="12700"/>
+                <wp:wrapNone/>
+                <wp:docPr id="4" name="Rectangle 4"/>
+                <wp:cNvGraphicFramePr/>
+                <a:graphic xmlns:a="http://schemas.openxmlformats.org/drawingml/2006/main">
+                  <a:graphicData uri="http://schemas.microsoft.com/office/word/2010/wordprocessingShape">
+                    <wps:wsp>
+                      <wps:cNvSpPr/>
+                      <wps:spPr>
+                        <a:xfrm>
+                          <a:off x="0" y="0"/>
+                          <a:ext cx="2913321" cy="349855"/>
+                        </a:xfrm>
+                        <a:prstGeom prst="rect">
+                          <a:avLst/>
+                        </a:prstGeom>
+                        <a:noFill/>
+                        <a:ln w="19050">
+                          <a:solidFill>
+                            <a:srgbClr val="FF0000"/>
+                          </a:solidFill>
+                        </a:ln>
+                      </wps:spPr>
+                      <wps:style>
+                        <a:lnRef idx="2">
+                          <a:schemeClr val="accent1">
+                            <a:shade val="50000"/>
+                          </a:schemeClr>
+                        </a:lnRef>
+                        <a:fillRef idx="1">
+                          <a:schemeClr val="accent1"/>
+                        </a:fillRef>
+                        <a:effectRef idx="0">
+                          <a:schemeClr val="accent1"/>
+                        </a:effectRef>
+                        <a:fontRef idx="minor">
+                          <a:schemeClr val="lt1"/>
+                        </a:fontRef>
+                      </wps:style>
+                      <wps:bodyPr rot="0" spcFirstLastPara="0" vertOverflow="overflow" horzOverflow="overflow" vert="horz" wrap="square" lIns="91440" tIns="45720" rIns="91440" bIns="45720" numCol="1" spcCol="0" rtlCol="0" fromWordArt="0" anchor="ctr" anchorCtr="0" forceAA="0" compatLnSpc="1">
+                        <a:prstTxWarp prst="textNoShape">
+                          <a:avLst/>
+                        </a:prstTxWarp>
+                        <a:noAutofit/>
+                      </wps:bodyPr>
+                    </wps:wsp>
+                  </a:graphicData>
+                </a:graphic>
+                <wp14:sizeRelH relativeFrom="margin">
+                  <wp14:pctWidth>0</wp14:pctWidth>
+                </wp14:sizeRelH>
+                <wp14:sizeRelV relativeFrom="margin">
+                  <wp14:pctHeight>0</wp14:pctHeight>
+                </wp14:sizeRelV>
+              </wp:anchor>
+            </w:drawing>
+          </mc:Choice>
+          <mc:Fallback>
+            <w:pict>
+              <v:rect w14:anchorId="0E29CFC4" id="Rectangle 4" o:spid="_x0000_s1026" style="position:absolute;margin-left:31pt;margin-top:17.25pt;width:229.4pt;height:27.55pt;z-index:251666432;visibility:visible;mso-wrap-style:square;mso-width-percent:0;mso-height-percent:0;mso-wrap-distance-left:9pt;mso-wrap-distance-top:0;mso-wrap-distance-right:9pt;mso-wrap-distance-bottom:0;mso-position-horizontal:absolute;mso-position-horizontal-relative:text;mso-position-vertical:absolute;mso-position-vertical-relative:text;mso-width-percent:0;mso-height-percent:0;mso-width-relative:margin;mso-height-relative:margin;v-text-anchor:middle" o:gfxdata="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" filled="f" strokecolor="red" strokeweight="1.5pt"/>
+            </w:pict>
+          </mc:Fallback>
+        </mc:AlternateContent>
+      </w:r>
       <w:r>
         <w:t>The number of packets in the system is the summation of the expected number of packets in each channel</w:t>
       </w:r>
@@ -2895,7 +3490,89 @@
     <w:p>
       <w:pPr>
         <w:pStyle w:val="SubAnswer"/>
-      </w:pPr>
+        <w:ind w:left="0"/>
+      </w:pPr>
+      <w:r>
+        <w:rPr>
+          <w:noProof/>
+          <w:sz w:val="22"/>
+        </w:rPr>
+        <mc:AlternateContent>
+          <mc:Choice Requires="wps">
+            <w:drawing>
+              <wp:anchor distT="0" distB="0" distL="114300" distR="114300" simplePos="0" relativeHeight="251668480" behindDoc="0" locked="0" layoutInCell="1" allowOverlap="1" wp14:anchorId="7A1CE7FD" wp14:editId="7C7CCDD8">
+                <wp:simplePos x="0" y="0"/>
+                <wp:positionH relativeFrom="column">
+                  <wp:posOffset>2700671</wp:posOffset>
+                </wp:positionH>
+                <wp:positionV relativeFrom="paragraph">
+                  <wp:posOffset>360326</wp:posOffset>
+                </wp:positionV>
+                <wp:extent cx="1871330" cy="349855"/>
+                <wp:effectExtent l="0" t="0" r="15240" b="12700"/>
+                <wp:wrapNone/>
+                <wp:docPr id="5" name="Rectangle 5"/>
+                <wp:cNvGraphicFramePr/>
+                <a:graphic xmlns:a="http://schemas.openxmlformats.org/drawingml/2006/main">
+                  <a:graphicData uri="http://schemas.microsoft.com/office/word/2010/wordprocessingShape">
+                    <wps:wsp>
+                      <wps:cNvSpPr/>
+                      <wps:spPr>
+                        <a:xfrm>
+                          <a:off x="0" y="0"/>
+                          <a:ext cx="1871330" cy="349855"/>
+                        </a:xfrm>
+                        <a:prstGeom prst="rect">
+                          <a:avLst/>
+                        </a:prstGeom>
+                        <a:noFill/>
+                        <a:ln w="19050">
+                          <a:solidFill>
+                            <a:srgbClr val="FF0000"/>
+                          </a:solidFill>
+                        </a:ln>
+                      </wps:spPr>
+                      <wps:style>
+                        <a:lnRef idx="2">
+                          <a:schemeClr val="accent1">
+                            <a:shade val="50000"/>
+                          </a:schemeClr>
+                        </a:lnRef>
+                        <a:fillRef idx="1">
+                          <a:schemeClr val="accent1"/>
+                        </a:fillRef>
+                        <a:effectRef idx="0">
+                          <a:schemeClr val="accent1"/>
+                        </a:effectRef>
+                        <a:fontRef idx="minor">
+                          <a:schemeClr val="lt1"/>
+                        </a:fontRef>
+                      </wps:style>
+                      <wps:bodyPr rot="0" spcFirstLastPara="0" vertOverflow="overflow" horzOverflow="overflow" vert="horz" wrap="square" lIns="91440" tIns="45720" rIns="91440" bIns="45720" numCol="1" spcCol="0" rtlCol="0" fromWordArt="0" anchor="ctr" anchorCtr="0" forceAA="0" compatLnSpc="1">
+                        <a:prstTxWarp prst="textNoShape">
+                          <a:avLst/>
+                        </a:prstTxWarp>
+                        <a:noAutofit/>
+                      </wps:bodyPr>
+                    </wps:wsp>
+                  </a:graphicData>
+                </a:graphic>
+                <wp14:sizeRelH relativeFrom="margin">
+                  <wp14:pctWidth>0</wp14:pctWidth>
+                </wp14:sizeRelH>
+                <wp14:sizeRelV relativeFrom="margin">
+                  <wp14:pctHeight>0</wp14:pctHeight>
+                </wp14:sizeRelV>
+              </wp:anchor>
+            </w:drawing>
+          </mc:Choice>
+          <mc:Fallback>
+            <w:pict>
+              <v:rect w14:anchorId="435F711D" id="Rectangle 5" o:spid="_x0000_s1026" style="position:absolute;margin-left:212.65pt;margin-top:28.35pt;width:147.35pt;height:27.55pt;z-index:251668480;visibility:visible;mso-wrap-style:square;mso-width-percent:0;mso-height-percent:0;mso-wrap-distance-left:9pt;mso-wrap-distance-top:0;mso-wrap-distance-right:9pt;mso-wrap-distance-bottom:0;mso-position-horizontal:absolute;mso-position-horizontal-relative:text;mso-position-vertical:absolute;mso-position-vertical-relative:text;mso-width-percent:0;mso-height-percent:0;mso-width-relative:margin;mso-height-relative:margin;v-text-anchor:middle" o:gfxdata="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" filled="f" strokecolor="red" strokeweight="1.5pt"/>
+            </w:pict>
+          </mc:Fallback>
+        </mc:AlternateContent>
+      </w:r>
       <w:r>
         <w:t>The number of packets in the queue is 24 times the number of packets in each channel</w:t>
       </w:r>
@@ -3132,7 +3809,89 @@
         <w:tabs>
           <w:tab w:val="left" w:pos="2880"/>
         </w:tabs>
-      </w:pPr>
+        <w:ind w:left="0"/>
+      </w:pPr>
+      <w:r>
+        <w:rPr>
+          <w:noProof/>
+          <w:sz w:val="22"/>
+        </w:rPr>
+        <mc:AlternateContent>
+          <mc:Choice Requires="wps">
+            <w:drawing>
+              <wp:anchor distT="0" distB="0" distL="114300" distR="114300" simplePos="0" relativeHeight="251670528" behindDoc="0" locked="0" layoutInCell="1" allowOverlap="1" wp14:anchorId="583787C4" wp14:editId="2D3B21E7">
+                <wp:simplePos x="0" y="0"/>
+                <wp:positionH relativeFrom="column">
+                  <wp:posOffset>2466753</wp:posOffset>
+                </wp:positionH>
+                <wp:positionV relativeFrom="paragraph">
+                  <wp:posOffset>258991</wp:posOffset>
+                </wp:positionV>
+                <wp:extent cx="2806996" cy="349855"/>
+                <wp:effectExtent l="0" t="0" r="12700" b="12700"/>
+                <wp:wrapNone/>
+                <wp:docPr id="6" name="Rectangle 6"/>
+                <wp:cNvGraphicFramePr/>
+                <a:graphic xmlns:a="http://schemas.openxmlformats.org/drawingml/2006/main">
+                  <a:graphicData uri="http://schemas.microsoft.com/office/word/2010/wordprocessingShape">
+                    <wps:wsp>
+                      <wps:cNvSpPr/>
+                      <wps:spPr>
+                        <a:xfrm>
+                          <a:off x="0" y="0"/>
+                          <a:ext cx="2806996" cy="349855"/>
+                        </a:xfrm>
+                        <a:prstGeom prst="rect">
+                          <a:avLst/>
+                        </a:prstGeom>
+                        <a:noFill/>
+                        <a:ln w="19050">
+                          <a:solidFill>
+                            <a:srgbClr val="FF0000"/>
+                          </a:solidFill>
+                        </a:ln>
+                      </wps:spPr>
+                      <wps:style>
+                        <a:lnRef idx="2">
+                          <a:schemeClr val="accent1">
+                            <a:shade val="50000"/>
+                          </a:schemeClr>
+                        </a:lnRef>
+                        <a:fillRef idx="1">
+                          <a:schemeClr val="accent1"/>
+                        </a:fillRef>
+                        <a:effectRef idx="0">
+                          <a:schemeClr val="accent1"/>
+                        </a:effectRef>
+                        <a:fontRef idx="minor">
+                          <a:schemeClr val="lt1"/>
+                        </a:fontRef>
+                      </wps:style>
+                      <wps:bodyPr rot="0" spcFirstLastPara="0" vertOverflow="overflow" horzOverflow="overflow" vert="horz" wrap="square" lIns="91440" tIns="45720" rIns="91440" bIns="45720" numCol="1" spcCol="0" rtlCol="0" fromWordArt="0" anchor="ctr" anchorCtr="0" forceAA="0" compatLnSpc="1">
+                        <a:prstTxWarp prst="textNoShape">
+                          <a:avLst/>
+                        </a:prstTxWarp>
+                        <a:noAutofit/>
+                      </wps:bodyPr>
+                    </wps:wsp>
+                  </a:graphicData>
+                </a:graphic>
+                <wp14:sizeRelH relativeFrom="margin">
+                  <wp14:pctWidth>0</wp14:pctWidth>
+                </wp14:sizeRelH>
+                <wp14:sizeRelV relativeFrom="margin">
+                  <wp14:pctHeight>0</wp14:pctHeight>
+                </wp14:sizeRelV>
+              </wp:anchor>
+            </w:drawing>
+          </mc:Choice>
+          <mc:Fallback>
+            <w:pict>
+              <v:rect w14:anchorId="32144B40" id="Rectangle 6" o:spid="_x0000_s1026" style="position:absolute;margin-left:194.25pt;margin-top:20.4pt;width:221pt;height:27.55pt;z-index:251670528;visibility:visible;mso-wrap-style:square;mso-width-percent:0;mso-height-percent:0;mso-wrap-distance-left:9pt;mso-wrap-distance-top:0;mso-wrap-distance-right:9pt;mso-wrap-distance-bottom:0;mso-position-horizontal:absolute;mso-position-horizontal-relative:text;mso-position-vertical:absolute;mso-position-vertical-relative:text;mso-width-percent:0;mso-height-percent:0;mso-width-relative:margin;mso-height-relative:margin;v-text-anchor:middle" o:gfxdata="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" filled="f" strokecolor="red" strokeweight="1.5pt"/>
+            </w:pict>
+          </mc:Fallback>
+        </mc:AlternateContent>
+      </w:r>
       <w:r>
         <w:t>The expected delay of the system is 24 times the expected delay of each channel:</w:t>
       </w:r>
@@ -3714,6 +4473,168 @@
       <w:pPr>
         <w:pStyle w:val="SubAnswer"/>
       </w:pPr>
+      <w:r>
+        <w:rPr>
+          <w:noProof/>
+          <w:sz w:val="22"/>
+        </w:rPr>
+        <mc:AlternateContent>
+          <mc:Choice Requires="wps">
+            <w:drawing>
+              <wp:anchor distT="0" distB="0" distL="114300" distR="114300" simplePos="0" relativeHeight="251674624" behindDoc="0" locked="0" layoutInCell="1" allowOverlap="1" wp14:anchorId="20A03E9C" wp14:editId="4C295964">
+                <wp:simplePos x="0" y="0"/>
+                <wp:positionH relativeFrom="column">
+                  <wp:posOffset>3179135</wp:posOffset>
+                </wp:positionH>
+                <wp:positionV relativeFrom="paragraph">
+                  <wp:posOffset>251031</wp:posOffset>
+                </wp:positionV>
+                <wp:extent cx="2020186" cy="361507"/>
+                <wp:effectExtent l="0" t="0" r="18415" b="19685"/>
+                <wp:wrapNone/>
+                <wp:docPr id="8" name="Rectangle 8"/>
+                <wp:cNvGraphicFramePr/>
+                <a:graphic xmlns:a="http://schemas.openxmlformats.org/drawingml/2006/main">
+                  <a:graphicData uri="http://schemas.microsoft.com/office/word/2010/wordprocessingShape">
+                    <wps:wsp>
+                      <wps:cNvSpPr/>
+                      <wps:spPr>
+                        <a:xfrm>
+                          <a:off x="0" y="0"/>
+                          <a:ext cx="2020186" cy="361507"/>
+                        </a:xfrm>
+                        <a:prstGeom prst="rect">
+                          <a:avLst/>
+                        </a:prstGeom>
+                        <a:noFill/>
+                        <a:ln w="19050">
+                          <a:solidFill>
+                            <a:srgbClr val="FF0000"/>
+                          </a:solidFill>
+                        </a:ln>
+                      </wps:spPr>
+                      <wps:style>
+                        <a:lnRef idx="2">
+                          <a:schemeClr val="accent1">
+                            <a:shade val="50000"/>
+                          </a:schemeClr>
+                        </a:lnRef>
+                        <a:fillRef idx="1">
+                          <a:schemeClr val="accent1"/>
+                        </a:fillRef>
+                        <a:effectRef idx="0">
+                          <a:schemeClr val="accent1"/>
+                        </a:effectRef>
+                        <a:fontRef idx="minor">
+                          <a:schemeClr val="lt1"/>
+                        </a:fontRef>
+                      </wps:style>
+                      <wps:bodyPr rot="0" spcFirstLastPara="0" vertOverflow="overflow" horzOverflow="overflow" vert="horz" wrap="square" lIns="91440" tIns="45720" rIns="91440" bIns="45720" numCol="1" spcCol="0" rtlCol="0" fromWordArt="0" anchor="ctr" anchorCtr="0" forceAA="0" compatLnSpc="1">
+                        <a:prstTxWarp prst="textNoShape">
+                          <a:avLst/>
+                        </a:prstTxWarp>
+                        <a:noAutofit/>
+                      </wps:bodyPr>
+                    </wps:wsp>
+                  </a:graphicData>
+                </a:graphic>
+                <wp14:sizeRelH relativeFrom="margin">
+                  <wp14:pctWidth>0</wp14:pctWidth>
+                </wp14:sizeRelH>
+                <wp14:sizeRelV relativeFrom="margin">
+                  <wp14:pctHeight>0</wp14:pctHeight>
+                </wp14:sizeRelV>
+              </wp:anchor>
+            </w:drawing>
+          </mc:Choice>
+          <mc:Fallback>
+            <w:pict>
+              <v:rect w14:anchorId="643CA539" id="Rectangle 8" o:spid="_x0000_s1026" style="position:absolute;margin-left:250.35pt;margin-top:19.75pt;width:159.05pt;height:28.45pt;z-index:251674624;visibility:visible;mso-wrap-style:square;mso-width-percent:0;mso-height-percent:0;mso-wrap-distance-left:9pt;mso-wrap-distance-top:0;mso-wrap-distance-right:9pt;mso-wrap-distance-bottom:0;mso-position-horizontal:absolute;mso-position-horizontal-relative:text;mso-position-vertical:absolute;mso-position-vertical-relative:text;mso-width-percent:0;mso-height-percent:0;mso-width-relative:margin;mso-height-relative:margin;v-text-anchor:middle" o:gfxdata="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" filled="f" strokecolor="red" strokeweight="1.5pt"/>
+            </w:pict>
+          </mc:Fallback>
+        </mc:AlternateContent>
+      </w:r>
+      <w:r>
+        <w:rPr>
+          <w:noProof/>
+          <w:sz w:val="22"/>
+        </w:rPr>
+        <mc:AlternateContent>
+          <mc:Choice Requires="wps">
+            <w:drawing>
+              <wp:anchor distT="0" distB="0" distL="114300" distR="114300" simplePos="0" relativeHeight="251672576" behindDoc="0" locked="0" layoutInCell="1" allowOverlap="1" wp14:anchorId="4C587C23" wp14:editId="2AF8C543">
+                <wp:simplePos x="0" y="0"/>
+                <wp:positionH relativeFrom="column">
+                  <wp:posOffset>393405</wp:posOffset>
+                </wp:positionH>
+                <wp:positionV relativeFrom="paragraph">
+                  <wp:posOffset>304195</wp:posOffset>
+                </wp:positionV>
+                <wp:extent cx="1180214" cy="276446"/>
+                <wp:effectExtent l="0" t="0" r="20320" b="28575"/>
+                <wp:wrapNone/>
+                <wp:docPr id="7" name="Rectangle 7"/>
+                <wp:cNvGraphicFramePr/>
+                <a:graphic xmlns:a="http://schemas.openxmlformats.org/drawingml/2006/main">
+                  <a:graphicData uri="http://schemas.microsoft.com/office/word/2010/wordprocessingShape">
+                    <wps:wsp>
+                      <wps:cNvSpPr/>
+                      <wps:spPr>
+                        <a:xfrm>
+                          <a:off x="0" y="0"/>
+                          <a:ext cx="1180214" cy="276446"/>
+                        </a:xfrm>
+                        <a:prstGeom prst="rect">
+                          <a:avLst/>
+                        </a:prstGeom>
+                        <a:noFill/>
+                        <a:ln w="19050">
+                          <a:solidFill>
+                            <a:srgbClr val="FF0000"/>
+                          </a:solidFill>
+                        </a:ln>
+                      </wps:spPr>
+                      <wps:style>
+                        <a:lnRef idx="2">
+                          <a:schemeClr val="accent1">
+                            <a:shade val="50000"/>
+                          </a:schemeClr>
+                        </a:lnRef>
+                        <a:fillRef idx="1">
+                          <a:schemeClr val="accent1"/>
+                        </a:fillRef>
+                        <a:effectRef idx="0">
+                          <a:schemeClr val="accent1"/>
+                        </a:effectRef>
+                        <a:fontRef idx="minor">
+                          <a:schemeClr val="lt1"/>
+                        </a:fontRef>
+                      </wps:style>
+                      <wps:bodyPr rot="0" spcFirstLastPara="0" vertOverflow="overflow" horzOverflow="overflow" vert="horz" wrap="square" lIns="91440" tIns="45720" rIns="91440" bIns="45720" numCol="1" spcCol="0" rtlCol="0" fromWordArt="0" anchor="ctr" anchorCtr="0" forceAA="0" compatLnSpc="1">
+                        <a:prstTxWarp prst="textNoShape">
+                          <a:avLst/>
+                        </a:prstTxWarp>
+                        <a:noAutofit/>
+                      </wps:bodyPr>
+                    </wps:wsp>
+                  </a:graphicData>
+                </a:graphic>
+                <wp14:sizeRelH relativeFrom="margin">
+                  <wp14:pctWidth>0</wp14:pctWidth>
+                </wp14:sizeRelH>
+                <wp14:sizeRelV relativeFrom="margin">
+                  <wp14:pctHeight>0</wp14:pctHeight>
+                </wp14:sizeRelV>
+              </wp:anchor>
+            </w:drawing>
+          </mc:Choice>
+          <mc:Fallback>
+            <w:pict>
+              <v:rect w14:anchorId="6CAB5B59" id="Rectangle 7" o:spid="_x0000_s1026" style="position:absolute;margin-left:31pt;margin-top:23.95pt;width:92.95pt;height:21.75pt;z-index:251672576;visibility:visible;mso-wrap-style:square;mso-width-percent:0;mso-height-percent:0;mso-wrap-distance-left:9pt;mso-wrap-distance-top:0;mso-wrap-distance-right:9pt;mso-wrap-distance-bottom:0;mso-position-horizontal:absolute;mso-position-horizontal-relative:text;mso-position-vertical:absolute;mso-position-vertical-relative:text;mso-width-percent:0;mso-height-percent:0;mso-width-relative:margin;mso-height-relative:margin;v-text-anchor:middle" o:gfxdata="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" filled="f" strokecolor="red" strokeweight="1.5pt"/>
+            </w:pict>
+          </mc:Fallback>
+        </mc:AlternateContent>
+      </w:r>
       <w:r>
         <w:rPr>
           <w:b/>
@@ -4083,6 +5004,87 @@
       </w:pPr>
       <w:r>
         <w:rPr>
+          <w:noProof/>
+          <w:sz w:val="22"/>
+        </w:rPr>
+        <mc:AlternateContent>
+          <mc:Choice Requires="wps">
+            <w:drawing>
+              <wp:anchor distT="0" distB="0" distL="114300" distR="114300" simplePos="0" relativeHeight="251676672" behindDoc="0" locked="0" layoutInCell="1" allowOverlap="1" wp14:anchorId="6F8EC293" wp14:editId="19AB53F0">
+                <wp:simplePos x="0" y="0"/>
+                <wp:positionH relativeFrom="column">
+                  <wp:posOffset>1658679</wp:posOffset>
+                </wp:positionH>
+                <wp:positionV relativeFrom="paragraph">
+                  <wp:posOffset>262107</wp:posOffset>
+                </wp:positionV>
+                <wp:extent cx="3051544" cy="361507"/>
+                <wp:effectExtent l="0" t="0" r="15875" b="19685"/>
+                <wp:wrapNone/>
+                <wp:docPr id="9" name="Rectangle 9"/>
+                <wp:cNvGraphicFramePr/>
+                <a:graphic xmlns:a="http://schemas.openxmlformats.org/drawingml/2006/main">
+                  <a:graphicData uri="http://schemas.microsoft.com/office/word/2010/wordprocessingShape">
+                    <wps:wsp>
+                      <wps:cNvSpPr/>
+                      <wps:spPr>
+                        <a:xfrm>
+                          <a:off x="0" y="0"/>
+                          <a:ext cx="3051544" cy="361507"/>
+                        </a:xfrm>
+                        <a:prstGeom prst="rect">
+                          <a:avLst/>
+                        </a:prstGeom>
+                        <a:noFill/>
+                        <a:ln w="19050">
+                          <a:solidFill>
+                            <a:srgbClr val="FF0000"/>
+                          </a:solidFill>
+                        </a:ln>
+                      </wps:spPr>
+                      <wps:style>
+                        <a:lnRef idx="2">
+                          <a:schemeClr val="accent1">
+                            <a:shade val="50000"/>
+                          </a:schemeClr>
+                        </a:lnRef>
+                        <a:fillRef idx="1">
+                          <a:schemeClr val="accent1"/>
+                        </a:fillRef>
+                        <a:effectRef idx="0">
+                          <a:schemeClr val="accent1"/>
+                        </a:effectRef>
+                        <a:fontRef idx="minor">
+                          <a:schemeClr val="lt1"/>
+                        </a:fontRef>
+                      </wps:style>
+                      <wps:bodyPr rot="0" spcFirstLastPara="0" vertOverflow="overflow" horzOverflow="overflow" vert="horz" wrap="square" lIns="91440" tIns="45720" rIns="91440" bIns="45720" numCol="1" spcCol="0" rtlCol="0" fromWordArt="0" anchor="ctr" anchorCtr="0" forceAA="0" compatLnSpc="1">
+                        <a:prstTxWarp prst="textNoShape">
+                          <a:avLst/>
+                        </a:prstTxWarp>
+                        <a:noAutofit/>
+                      </wps:bodyPr>
+                    </wps:wsp>
+                  </a:graphicData>
+                </a:graphic>
+                <wp14:sizeRelH relativeFrom="margin">
+                  <wp14:pctWidth>0</wp14:pctWidth>
+                </wp14:sizeRelH>
+                <wp14:sizeRelV relativeFrom="margin">
+                  <wp14:pctHeight>0</wp14:pctHeight>
+                </wp14:sizeRelV>
+              </wp:anchor>
+            </w:drawing>
+          </mc:Choice>
+          <mc:Fallback>
+            <w:pict>
+              <v:rect w14:anchorId="11ABD9AA" id="Rectangle 9" o:spid="_x0000_s1026" style="position:absolute;margin-left:130.6pt;margin-top:20.65pt;width:240.3pt;height:28.45pt;z-index:251676672;visibility:visible;mso-wrap-style:square;mso-width-percent:0;mso-height-percent:0;mso-wrap-distance-left:9pt;mso-wrap-distance-top:0;mso-wrap-distance-right:9pt;mso-wrap-distance-bottom:0;mso-position-horizontal:absolute;mso-position-horizontal-relative:text;mso-position-vertical:absolute;mso-position-vertical-relative:text;mso-width-percent:0;mso-height-percent:0;mso-width-relative:margin;mso-height-relative:margin;v-text-anchor:middle" o:gfxdata="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" filled="f" strokecolor="red" strokeweight="1.5pt"/>
+            </w:pict>
+          </mc:Fallback>
+        </mc:AlternateContent>
+      </w:r>
+      <w:r>
+        <w:rPr>
           <w:b/>
         </w:rPr>
         <w:t>Expected Delay:</w:t>
@@ -4232,11 +5234,19 @@
       <w:pPr>
         <w:pStyle w:val="Question"/>
         <w:keepNext/>
-      </w:pPr>
-      <w:r>
-        <w:rPr>
-          <w:i/>
-        </w:rPr>
+        <w:numPr>
+          <w:ilvl w:val="0"/>
+          <w:numId w:val="0"/>
+        </w:numPr>
+        <w:ind w:left="360"/>
+      </w:pPr>
+    </w:p>
+    <w:p>
+      <w:pPr>
+        <w:pStyle w:val="Question"/>
+        <w:keepNext/>
+      </w:pPr>
+      <w:r>
         <w:br w:type="page"/>
       </w:r>
       <w:r>
@@ -4305,7 +5315,7 @@
           <v:shape id="_x0000_i1025" type="#_x0000_t75" style="width:259.55pt;height:66.15pt" o:ole="" fillcolor="window">
             <v:imagedata r:id="rId8" o:title=""/>
           </v:shape>
-          <o:OLEObject Type="Embed" ProgID="MSDraw" ShapeID="_x0000_i1025" DrawAspect="Content" ObjectID="_1615786404" r:id="rId9">
+          <o:OLEObject Type="Embed" ProgID="MSDraw" ShapeID="_x0000_i1025" DrawAspect="Content" ObjectID="_1615792090" r:id="rId9">
             <o:FieldCodes>\* mergeformat</o:FieldCodes>
           </o:OLEObject>
         </w:object>
@@ -4479,6 +5489,87 @@
         <w:pStyle w:val="SubQuestion"/>
       </w:pPr>
       <w:r>
+        <w:rPr>
+          <w:noProof/>
+          <w:sz w:val="22"/>
+        </w:rPr>
+        <mc:AlternateContent>
+          <mc:Choice Requires="wps">
+            <w:drawing>
+              <wp:anchor distT="0" distB="0" distL="114300" distR="114300" simplePos="0" relativeHeight="251678720" behindDoc="0" locked="0" layoutInCell="1" allowOverlap="1" wp14:anchorId="549A16DB" wp14:editId="6716FCB8">
+                <wp:simplePos x="0" y="0"/>
+                <wp:positionH relativeFrom="column">
+                  <wp:posOffset>2030820</wp:posOffset>
+                </wp:positionH>
+                <wp:positionV relativeFrom="paragraph">
+                  <wp:posOffset>962025</wp:posOffset>
+                </wp:positionV>
+                <wp:extent cx="893134" cy="361507"/>
+                <wp:effectExtent l="0" t="0" r="21590" b="19685"/>
+                <wp:wrapNone/>
+                <wp:docPr id="10" name="Rectangle 10"/>
+                <wp:cNvGraphicFramePr/>
+                <a:graphic xmlns:a="http://schemas.openxmlformats.org/drawingml/2006/main">
+                  <a:graphicData uri="http://schemas.microsoft.com/office/word/2010/wordprocessingShape">
+                    <wps:wsp>
+                      <wps:cNvSpPr/>
+                      <wps:spPr>
+                        <a:xfrm>
+                          <a:off x="0" y="0"/>
+                          <a:ext cx="893134" cy="361507"/>
+                        </a:xfrm>
+                        <a:prstGeom prst="rect">
+                          <a:avLst/>
+                        </a:prstGeom>
+                        <a:noFill/>
+                        <a:ln w="19050">
+                          <a:solidFill>
+                            <a:srgbClr val="FF0000"/>
+                          </a:solidFill>
+                        </a:ln>
+                      </wps:spPr>
+                      <wps:style>
+                        <a:lnRef idx="2">
+                          <a:schemeClr val="accent1">
+                            <a:shade val="50000"/>
+                          </a:schemeClr>
+                        </a:lnRef>
+                        <a:fillRef idx="1">
+                          <a:schemeClr val="accent1"/>
+                        </a:fillRef>
+                        <a:effectRef idx="0">
+                          <a:schemeClr val="accent1"/>
+                        </a:effectRef>
+                        <a:fontRef idx="minor">
+                          <a:schemeClr val="lt1"/>
+                        </a:fontRef>
+                      </wps:style>
+                      <wps:bodyPr rot="0" spcFirstLastPara="0" vertOverflow="overflow" horzOverflow="overflow" vert="horz" wrap="square" lIns="91440" tIns="45720" rIns="91440" bIns="45720" numCol="1" spcCol="0" rtlCol="0" fromWordArt="0" anchor="ctr" anchorCtr="0" forceAA="0" compatLnSpc="1">
+                        <a:prstTxWarp prst="textNoShape">
+                          <a:avLst/>
+                        </a:prstTxWarp>
+                        <a:noAutofit/>
+                      </wps:bodyPr>
+                    </wps:wsp>
+                  </a:graphicData>
+                </a:graphic>
+                <wp14:sizeRelH relativeFrom="margin">
+                  <wp14:pctWidth>0</wp14:pctWidth>
+                </wp14:sizeRelH>
+                <wp14:sizeRelV relativeFrom="margin">
+                  <wp14:pctHeight>0</wp14:pctHeight>
+                </wp14:sizeRelV>
+              </wp:anchor>
+            </w:drawing>
+          </mc:Choice>
+          <mc:Fallback>
+            <w:pict>
+              <v:rect w14:anchorId="1A32B066" id="Rectangle 10" o:spid="_x0000_s1026" style="position:absolute;margin-left:159.9pt;margin-top:75.75pt;width:70.35pt;height:28.45pt;z-index:251678720;visibility:visible;mso-wrap-style:square;mso-width-percent:0;mso-height-percent:0;mso-wrap-distance-left:9pt;mso-wrap-distance-top:0;mso-wrap-distance-right:9pt;mso-wrap-distance-bottom:0;mso-position-horizontal:absolute;mso-position-horizontal-relative:text;mso-position-vertical:absolute;mso-position-vertical-relative:text;mso-width-percent:0;mso-height-percent:0;mso-width-relative:margin;mso-height-relative:margin;v-text-anchor:middle" o:gfxdata="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" filled="f" strokecolor="red" strokeweight="1.5pt"/>
+            </w:pict>
+          </mc:Fallback>
+        </mc:AlternateContent>
+      </w:r>
+      <w:r>
         <w:t>a)</w:t>
       </w:r>
       <w:r>
@@ -4528,6 +5619,13 @@
       </w:r>
       <w:r>
         <w:t xml:space="preserve"> through the network.</w:t>
+      </w:r>
+      <w:r>
+        <w:rPr>
+          <w:noProof/>
+          <w:sz w:val="22"/>
+        </w:rPr>
+        <w:t xml:space="preserve"> </w:t>
       </w:r>
     </w:p>
     <w:p>
@@ -4927,6 +6025,87 @@
       <w:pPr>
         <w:pStyle w:val="SubQuestion"/>
       </w:pPr>
+      <w:r>
+        <w:rPr>
+          <w:noProof/>
+          <w:sz w:val="22"/>
+        </w:rPr>
+        <mc:AlternateContent>
+          <mc:Choice Requires="wps">
+            <w:drawing>
+              <wp:anchor distT="0" distB="0" distL="114300" distR="114300" simplePos="0" relativeHeight="251680768" behindDoc="0" locked="0" layoutInCell="1" allowOverlap="1" wp14:anchorId="6BB2DD5F" wp14:editId="0D88A5BC">
+                <wp:simplePos x="0" y="0"/>
+                <wp:positionH relativeFrom="column">
+                  <wp:posOffset>3338623</wp:posOffset>
+                </wp:positionH>
+                <wp:positionV relativeFrom="paragraph">
+                  <wp:posOffset>913381</wp:posOffset>
+                </wp:positionV>
+                <wp:extent cx="1669312" cy="510363"/>
+                <wp:effectExtent l="0" t="0" r="26670" b="23495"/>
+                <wp:wrapNone/>
+                <wp:docPr id="11" name="Rectangle 11"/>
+                <wp:cNvGraphicFramePr/>
+                <a:graphic xmlns:a="http://schemas.openxmlformats.org/drawingml/2006/main">
+                  <a:graphicData uri="http://schemas.microsoft.com/office/word/2010/wordprocessingShape">
+                    <wps:wsp>
+                      <wps:cNvSpPr/>
+                      <wps:spPr>
+                        <a:xfrm>
+                          <a:off x="0" y="0"/>
+                          <a:ext cx="1669312" cy="510363"/>
+                        </a:xfrm>
+                        <a:prstGeom prst="rect">
+                          <a:avLst/>
+                        </a:prstGeom>
+                        <a:noFill/>
+                        <a:ln w="19050">
+                          <a:solidFill>
+                            <a:srgbClr val="FF0000"/>
+                          </a:solidFill>
+                        </a:ln>
+                      </wps:spPr>
+                      <wps:style>
+                        <a:lnRef idx="2">
+                          <a:schemeClr val="accent1">
+                            <a:shade val="50000"/>
+                          </a:schemeClr>
+                        </a:lnRef>
+                        <a:fillRef idx="1">
+                          <a:schemeClr val="accent1"/>
+                        </a:fillRef>
+                        <a:effectRef idx="0">
+                          <a:schemeClr val="accent1"/>
+                        </a:effectRef>
+                        <a:fontRef idx="minor">
+                          <a:schemeClr val="lt1"/>
+                        </a:fontRef>
+                      </wps:style>
+                      <wps:bodyPr rot="0" spcFirstLastPara="0" vertOverflow="overflow" horzOverflow="overflow" vert="horz" wrap="square" lIns="91440" tIns="45720" rIns="91440" bIns="45720" numCol="1" spcCol="0" rtlCol="0" fromWordArt="0" anchor="ctr" anchorCtr="0" forceAA="0" compatLnSpc="1">
+                        <a:prstTxWarp prst="textNoShape">
+                          <a:avLst/>
+                        </a:prstTxWarp>
+                        <a:noAutofit/>
+                      </wps:bodyPr>
+                    </wps:wsp>
+                  </a:graphicData>
+                </a:graphic>
+                <wp14:sizeRelH relativeFrom="margin">
+                  <wp14:pctWidth>0</wp14:pctWidth>
+                </wp14:sizeRelH>
+                <wp14:sizeRelV relativeFrom="margin">
+                  <wp14:pctHeight>0</wp14:pctHeight>
+                </wp14:sizeRelV>
+              </wp:anchor>
+            </w:drawing>
+          </mc:Choice>
+          <mc:Fallback>
+            <w:pict>
+              <v:rect w14:anchorId="5F797A0B" id="Rectangle 11" o:spid="_x0000_s1026" style="position:absolute;margin-left:262.9pt;margin-top:71.9pt;width:131.45pt;height:40.2pt;z-index:251680768;visibility:visible;mso-wrap-style:square;mso-width-percent:0;mso-height-percent:0;mso-wrap-distance-left:9pt;mso-wrap-distance-top:0;mso-wrap-distance-right:9pt;mso-wrap-distance-bottom:0;mso-position-horizontal:absolute;mso-position-horizontal-relative:text;mso-position-vertical:absolute;mso-position-vertical-relative:text;mso-width-percent:0;mso-height-percent:0;mso-width-relative:margin;mso-height-relative:margin;v-text-anchor:middle" o:gfxdata="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" filled="f" strokecolor="red" strokeweight="1.5pt"/>
+            </w:pict>
+          </mc:Fallback>
+        </mc:AlternateContent>
+      </w:r>
       <w:r>
         <w:t>b)</w:t>
       </w:r>
@@ -5808,6 +6987,89 @@
         <w:spacing w:before="0"/>
         <w:ind w:left="0"/>
       </w:pPr>
+      <w:r>
+        <w:rPr>
+          <w:noProof/>
+          <w:sz w:val="22"/>
+        </w:rPr>
+        <mc:AlternateContent>
+          <mc:Choice Requires="wps">
+            <w:drawing>
+              <wp:anchor distT="0" distB="0" distL="114300" distR="114300" simplePos="0" relativeHeight="251682816" behindDoc="0" locked="0" layoutInCell="1" allowOverlap="1" wp14:anchorId="717FECC1" wp14:editId="382D8E31">
+                <wp:simplePos x="0" y="0"/>
+                <wp:positionH relativeFrom="margin">
+                  <wp:posOffset>-84455</wp:posOffset>
+                </wp:positionH>
+                <wp:positionV relativeFrom="paragraph">
+                  <wp:posOffset>134458</wp:posOffset>
+                </wp:positionV>
+                <wp:extent cx="1403320" cy="542260"/>
+                <wp:effectExtent l="0" t="0" r="26035" b="10795"/>
+                <wp:wrapNone/>
+                <wp:docPr id="12" name="Rectangle 12"/>
+                <wp:cNvGraphicFramePr/>
+                <a:graphic xmlns:a="http://schemas.openxmlformats.org/drawingml/2006/main">
+                  <a:graphicData uri="http://schemas.microsoft.com/office/word/2010/wordprocessingShape">
+                    <wps:wsp>
+                      <wps:cNvSpPr/>
+                      <wps:spPr>
+                        <a:xfrm>
+                          <a:off x="0" y="0"/>
+                          <a:ext cx="1403320" cy="542260"/>
+                        </a:xfrm>
+                        <a:prstGeom prst="rect">
+                          <a:avLst/>
+                        </a:prstGeom>
+                        <a:noFill/>
+                        <a:ln w="19050">
+                          <a:solidFill>
+                            <a:srgbClr val="FF0000"/>
+                          </a:solidFill>
+                        </a:ln>
+                      </wps:spPr>
+                      <wps:style>
+                        <a:lnRef idx="2">
+                          <a:schemeClr val="accent1">
+                            <a:shade val="50000"/>
+                          </a:schemeClr>
+                        </a:lnRef>
+                        <a:fillRef idx="1">
+                          <a:schemeClr val="accent1"/>
+                        </a:fillRef>
+                        <a:effectRef idx="0">
+                          <a:schemeClr val="accent1"/>
+                        </a:effectRef>
+                        <a:fontRef idx="minor">
+                          <a:schemeClr val="lt1"/>
+                        </a:fontRef>
+                      </wps:style>
+                      <wps:bodyPr rot="0" spcFirstLastPara="0" vertOverflow="overflow" horzOverflow="overflow" vert="horz" wrap="square" lIns="91440" tIns="45720" rIns="91440" bIns="45720" numCol="1" spcCol="0" rtlCol="0" fromWordArt="0" anchor="ctr" anchorCtr="0" forceAA="0" compatLnSpc="1">
+                        <a:prstTxWarp prst="textNoShape">
+                          <a:avLst/>
+                        </a:prstTxWarp>
+                        <a:noAutofit/>
+                      </wps:bodyPr>
+                    </wps:wsp>
+                  </a:graphicData>
+                </a:graphic>
+                <wp14:sizeRelH relativeFrom="margin">
+                  <wp14:pctWidth>0</wp14:pctWidth>
+                </wp14:sizeRelH>
+                <wp14:sizeRelV relativeFrom="margin">
+                  <wp14:pctHeight>0</wp14:pctHeight>
+                </wp14:sizeRelV>
+              </wp:anchor>
+            </w:drawing>
+          </mc:Choice>
+          <mc:Fallback>
+            <w:pict>
+              <v:rect w14:anchorId="01BC8B89" id="Rectangle 12" o:spid="_x0000_s1026" style="position:absolute;margin-left:-6.65pt;margin-top:10.6pt;width:110.5pt;height:42.7pt;z-index:251682816;visibility:visible;mso-wrap-style:square;mso-width-percent:0;mso-height-percent:0;mso-wrap-distance-left:9pt;mso-wrap-distance-top:0;mso-wrap-distance-right:9pt;mso-wrap-distance-bottom:0;mso-position-horizontal:absolute;mso-position-horizontal-relative:margin;mso-position-vertical:absolute;mso-position-vertical-relative:text;mso-width-percent:0;mso-height-percent:0;mso-width-relative:margin;mso-height-relative:margin;v-text-anchor:middle" o:gfxdata="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" filled="f" strokecolor="red" strokeweight="1.5pt">
+                <w10:wrap anchorx="margin"/>
+              </v:rect>
+            </w:pict>
+          </mc:Fallback>
+        </mc:AlternateContent>
+      </w:r>
       <w:r>
         <w:t>Thus:</w:t>
       </w:r>
@@ -6563,16 +7825,16 @@
     </w:lvl>
   </w:abstractNum>
   <w:abstractNum w:abstractNumId="2" w15:restartNumberingAfterBreak="0">
-    <w:nsid w:val="2CA917AA"/>
+    <w:nsid w:val="22067A80"/>
     <w:multiLevelType w:val="hybridMultilevel"/>
-    <w:tmpl w:val="7B82A1B0"/>
+    <w:tmpl w:val="B1E8A7DE"/>
     <w:lvl w:ilvl="0" w:tplc="04090001">
       <w:start w:val="1"/>
       <w:numFmt w:val="bullet"/>
       <w:lvlText w:val=""/>
       <w:lvlJc w:val="left"/>
       <w:pPr>
-        <w:ind w:left="1440" w:hanging="360"/>
+        <w:ind w:left="1080" w:hanging="360"/>
       </w:pPr>
       <w:rPr>
         <w:rFonts w:ascii="Symbol" w:hAnsi="Symbol" w:hint="default"/>
@@ -6584,7 +7846,7 @@
       <w:lvlText w:val="o"/>
       <w:lvlJc w:val="left"/>
       <w:pPr>
-        <w:ind w:left="2160" w:hanging="360"/>
+        <w:ind w:left="1800" w:hanging="360"/>
       </w:pPr>
       <w:rPr>
         <w:rFonts w:ascii="Courier New" w:hAnsi="Courier New" w:cs="Courier New" w:hint="default"/>
@@ -6596,7 +7858,7 @@
       <w:lvlText w:val=""/>
       <w:lvlJc w:val="left"/>
       <w:pPr>
-        <w:ind w:left="2880" w:hanging="360"/>
+        <w:ind w:left="2520" w:hanging="360"/>
       </w:pPr>
       <w:rPr>
         <w:rFonts w:ascii="Wingdings" w:hAnsi="Wingdings" w:hint="default"/>
@@ -6608,7 +7870,7 @@
       <w:lvlText w:val=""/>
       <w:lvlJc w:val="left"/>
       <w:pPr>
-        <w:ind w:left="3600" w:hanging="360"/>
+        <w:ind w:left="3240" w:hanging="360"/>
       </w:pPr>
       <w:rPr>
         <w:rFonts w:ascii="Symbol" w:hAnsi="Symbol" w:hint="default"/>
@@ -6620,7 +7882,7 @@
       <w:lvlText w:val="o"/>
       <w:lvlJc w:val="left"/>
       <w:pPr>
-        <w:ind w:left="4320" w:hanging="360"/>
+        <w:ind w:left="3960" w:hanging="360"/>
       </w:pPr>
       <w:rPr>
         <w:rFonts w:ascii="Courier New" w:hAnsi="Courier New" w:cs="Courier New" w:hint="default"/>
@@ -6632,7 +7894,7 @@
       <w:lvlText w:val=""/>
       <w:lvlJc w:val="left"/>
       <w:pPr>
-        <w:ind w:left="5040" w:hanging="360"/>
+        <w:ind w:left="4680" w:hanging="360"/>
       </w:pPr>
       <w:rPr>
         <w:rFonts w:ascii="Wingdings" w:hAnsi="Wingdings" w:hint="default"/>
@@ -6644,7 +7906,7 @@
       <w:lvlText w:val=""/>
       <w:lvlJc w:val="left"/>
       <w:pPr>
-        <w:ind w:left="5760" w:hanging="360"/>
+        <w:ind w:left="5400" w:hanging="360"/>
       </w:pPr>
       <w:rPr>
         <w:rFonts w:ascii="Symbol" w:hAnsi="Symbol" w:hint="default"/>
@@ -6656,7 +7918,7 @@
       <w:lvlText w:val="o"/>
       <w:lvlJc w:val="left"/>
       <w:pPr>
-        <w:ind w:left="6480" w:hanging="360"/>
+        <w:ind w:left="6120" w:hanging="360"/>
       </w:pPr>
       <w:rPr>
         <w:rFonts w:ascii="Courier New" w:hAnsi="Courier New" w:cs="Courier New" w:hint="default"/>
@@ -6668,7 +7930,7 @@
       <w:lvlText w:val=""/>
       <w:lvlJc w:val="left"/>
       <w:pPr>
-        <w:ind w:left="7200" w:hanging="360"/>
+        <w:ind w:left="6840" w:hanging="360"/>
       </w:pPr>
       <w:rPr>
         <w:rFonts w:ascii="Wingdings" w:hAnsi="Wingdings" w:hint="default"/>
@@ -6676,6 +7938,119 @@
     </w:lvl>
   </w:abstractNum>
   <w:abstractNum w:abstractNumId="3" w15:restartNumberingAfterBreak="0">
+    <w:nsid w:val="2CA917AA"/>
+    <w:multiLevelType w:val="hybridMultilevel"/>
+    <w:tmpl w:val="7B82A1B0"/>
+    <w:lvl w:ilvl="0" w:tplc="04090001">
+      <w:start w:val="1"/>
+      <w:numFmt w:val="bullet"/>
+      <w:lvlText w:val=""/>
+      <w:lvlJc w:val="left"/>
+      <w:pPr>
+        <w:ind w:left="1440" w:hanging="360"/>
+      </w:pPr>
+      <w:rPr>
+        <w:rFonts w:ascii="Symbol" w:hAnsi="Symbol" w:hint="default"/>
+      </w:rPr>
+    </w:lvl>
+    <w:lvl w:ilvl="1" w:tplc="04090003" w:tentative="1">
+      <w:start w:val="1"/>
+      <w:numFmt w:val="bullet"/>
+      <w:lvlText w:val="o"/>
+      <w:lvlJc w:val="left"/>
+      <w:pPr>
+        <w:ind w:left="2160" w:hanging="360"/>
+      </w:pPr>
+      <w:rPr>
+        <w:rFonts w:ascii="Courier New" w:hAnsi="Courier New" w:cs="Courier New" w:hint="default"/>
+      </w:rPr>
+    </w:lvl>
+    <w:lvl w:ilvl="2" w:tplc="04090005" w:tentative="1">
+      <w:start w:val="1"/>
+      <w:numFmt w:val="bullet"/>
+      <w:lvlText w:val=""/>
+      <w:lvlJc w:val="left"/>
+      <w:pPr>
+        <w:ind w:left="2880" w:hanging="360"/>
+      </w:pPr>
+      <w:rPr>
+        <w:rFonts w:ascii="Wingdings" w:hAnsi="Wingdings" w:hint="default"/>
+      </w:rPr>
+    </w:lvl>
+    <w:lvl w:ilvl="3" w:tplc="04090001" w:tentative="1">
+      <w:start w:val="1"/>
+      <w:numFmt w:val="bullet"/>
+      <w:lvlText w:val=""/>
+      <w:lvlJc w:val="left"/>
+      <w:pPr>
+        <w:ind w:left="3600" w:hanging="360"/>
+      </w:pPr>
+      <w:rPr>
+        <w:rFonts w:ascii="Symbol" w:hAnsi="Symbol" w:hint="default"/>
+      </w:rPr>
+    </w:lvl>
+    <w:lvl w:ilvl="4" w:tplc="04090003" w:tentative="1">
+      <w:start w:val="1"/>
+      <w:numFmt w:val="bullet"/>
+      <w:lvlText w:val="o"/>
+      <w:lvlJc w:val="left"/>
+      <w:pPr>
+        <w:ind w:left="4320" w:hanging="360"/>
+      </w:pPr>
+      <w:rPr>
+        <w:rFonts w:ascii="Courier New" w:hAnsi="Courier New" w:cs="Courier New" w:hint="default"/>
+      </w:rPr>
+    </w:lvl>
+    <w:lvl w:ilvl="5" w:tplc="04090005" w:tentative="1">
+      <w:start w:val="1"/>
+      <w:numFmt w:val="bullet"/>
+      <w:lvlText w:val=""/>
+      <w:lvlJc w:val="left"/>
+      <w:pPr>
+        <w:ind w:left="5040" w:hanging="360"/>
+      </w:pPr>
+      <w:rPr>
+        <w:rFonts w:ascii="Wingdings" w:hAnsi="Wingdings" w:hint="default"/>
+      </w:rPr>
+    </w:lvl>
+    <w:lvl w:ilvl="6" w:tplc="04090001" w:tentative="1">
+      <w:start w:val="1"/>
+      <w:numFmt w:val="bullet"/>
+      <w:lvlText w:val=""/>
+      <w:lvlJc w:val="left"/>
+      <w:pPr>
+        <w:ind w:left="5760" w:hanging="360"/>
+      </w:pPr>
+      <w:rPr>
+        <w:rFonts w:ascii="Symbol" w:hAnsi="Symbol" w:hint="default"/>
+      </w:rPr>
+    </w:lvl>
+    <w:lvl w:ilvl="7" w:tplc="04090003" w:tentative="1">
+      <w:start w:val="1"/>
+      <w:numFmt w:val="bullet"/>
+      <w:lvlText w:val="o"/>
+      <w:lvlJc w:val="left"/>
+      <w:pPr>
+        <w:ind w:left="6480" w:hanging="360"/>
+      </w:pPr>
+      <w:rPr>
+        <w:rFonts w:ascii="Courier New" w:hAnsi="Courier New" w:cs="Courier New" w:hint="default"/>
+      </w:rPr>
+    </w:lvl>
+    <w:lvl w:ilvl="8" w:tplc="04090005" w:tentative="1">
+      <w:start w:val="1"/>
+      <w:numFmt w:val="bullet"/>
+      <w:lvlText w:val=""/>
+      <w:lvlJc w:val="left"/>
+      <w:pPr>
+        <w:ind w:left="7200" w:hanging="360"/>
+      </w:pPr>
+      <w:rPr>
+        <w:rFonts w:ascii="Wingdings" w:hAnsi="Wingdings" w:hint="default"/>
+      </w:rPr>
+    </w:lvl>
+  </w:abstractNum>
+  <w:abstractNum w:abstractNumId="4" w15:restartNumberingAfterBreak="0">
     <w:nsid w:val="33B56E96"/>
     <w:multiLevelType w:val="singleLevel"/>
     <w:tmpl w:val="9CA86976"/>
@@ -6693,7 +8068,7 @@
       </w:pPr>
     </w:lvl>
   </w:abstractNum>
-  <w:abstractNum w:abstractNumId="4" w15:restartNumberingAfterBreak="0">
+  <w:abstractNum w:abstractNumId="5" w15:restartNumberingAfterBreak="0">
     <w:nsid w:val="3BB01698"/>
     <w:multiLevelType w:val="hybridMultilevel"/>
     <w:tmpl w:val="C0F636F8"/>
@@ -6809,7 +8184,7 @@
       </w:pPr>
     </w:lvl>
   </w:abstractNum>
-  <w:abstractNum w:abstractNumId="5" w15:restartNumberingAfterBreak="0">
+  <w:abstractNum w:abstractNumId="6" w15:restartNumberingAfterBreak="0">
     <w:nsid w:val="3C2D571A"/>
     <w:multiLevelType w:val="singleLevel"/>
     <w:tmpl w:val="8F58A1DE"/>
@@ -6829,7 +8204,7 @@
       </w:rPr>
     </w:lvl>
   </w:abstractNum>
-  <w:abstractNum w:abstractNumId="6" w15:restartNumberingAfterBreak="0">
+  <w:abstractNum w:abstractNumId="7" w15:restartNumberingAfterBreak="0">
     <w:nsid w:val="4EE859C8"/>
     <w:multiLevelType w:val="singleLevel"/>
     <w:tmpl w:val="8F58A1DE"/>
@@ -6849,7 +8224,7 @@
       </w:rPr>
     </w:lvl>
   </w:abstractNum>
-  <w:abstractNum w:abstractNumId="7" w15:restartNumberingAfterBreak="0">
+  <w:abstractNum w:abstractNumId="8" w15:restartNumberingAfterBreak="0">
     <w:nsid w:val="574A0944"/>
     <w:multiLevelType w:val="singleLevel"/>
     <w:tmpl w:val="0409000F"/>
@@ -6866,7 +8241,7 @@
       </w:pPr>
     </w:lvl>
   </w:abstractNum>
-  <w:abstractNum w:abstractNumId="8" w15:restartNumberingAfterBreak="0">
+  <w:abstractNum w:abstractNumId="9" w15:restartNumberingAfterBreak="0">
     <w:nsid w:val="62DB2731"/>
     <w:multiLevelType w:val="hybridMultilevel"/>
     <w:tmpl w:val="681ED9F4"/>
@@ -6952,7 +8327,7 @@
       </w:pPr>
     </w:lvl>
   </w:abstractNum>
-  <w:abstractNum w:abstractNumId="9" w15:restartNumberingAfterBreak="0">
+  <w:abstractNum w:abstractNumId="10" w15:restartNumberingAfterBreak="0">
     <w:nsid w:val="6BF13D9A"/>
     <w:multiLevelType w:val="hybridMultilevel"/>
     <w:tmpl w:val="24007112"/>
@@ -7042,37 +8417,40 @@
     </w:lvl>
   </w:abstractNum>
   <w:num w:numId="1">
-    <w:abstractNumId w:val="7"/>
+    <w:abstractNumId w:val="8"/>
   </w:num>
   <w:num w:numId="2">
-    <w:abstractNumId w:val="3"/>
+    <w:abstractNumId w:val="4"/>
   </w:num>
   <w:num w:numId="3">
-    <w:abstractNumId w:val="5"/>
+    <w:abstractNumId w:val="6"/>
   </w:num>
   <w:num w:numId="4">
-    <w:abstractNumId w:val="6"/>
+    <w:abstractNumId w:val="7"/>
   </w:num>
   <w:num w:numId="5">
     <w:abstractNumId w:val="0"/>
   </w:num>
   <w:num w:numId="6">
-    <w:abstractNumId w:val="4"/>
+    <w:abstractNumId w:val="5"/>
   </w:num>
   <w:num w:numId="7">
     <w:abstractNumId w:val="1"/>
   </w:num>
   <w:num w:numId="8">
+    <w:abstractNumId w:val="4"/>
+  </w:num>
+  <w:num w:numId="9">
+    <w:abstractNumId w:val="9"/>
+  </w:num>
+  <w:num w:numId="10">
     <w:abstractNumId w:val="3"/>
   </w:num>
-  <w:num w:numId="9">
-    <w:abstractNumId w:val="8"/>
+  <w:num w:numId="11">
+    <w:abstractNumId w:val="10"/>
   </w:num>
-  <w:num w:numId="10">
+  <w:num w:numId="12">
     <w:abstractNumId w:val="2"/>
-  </w:num>
-  <w:num w:numId="11">
-    <w:abstractNumId w:val="9"/>
   </w:num>
 </w:numbering>
 </file>
@@ -7602,6 +8980,17 @@
       <w:color w:val="808080"/>
     </w:rPr>
   </w:style>
+  <w:style w:type="paragraph" w:styleId="ListParagraph">
+    <w:name w:val="List Paragraph"/>
+    <w:basedOn w:val="Normal"/>
+    <w:uiPriority w:val="34"/>
+    <w:qFormat/>
+    <w:rsid w:val="008C34AF"/>
+    <w:pPr>
+      <w:ind w:left="720"/>
+      <w:contextualSpacing/>
+    </w:pPr>
+  </w:style>
 </w:styles>
 </file>
 
@@ -7895,7 +9284,7 @@
 </file>
 
 <file path=customXml/itemProps1.xml><?xml version="1.0" encoding="utf-8"?>
-<ds:datastoreItem xmlns:ds="http://schemas.openxmlformats.org/officeDocument/2006/customXml" ds:itemID="{735D8D33-23FA-49DD-8562-EBAF1A373DE2}">
+<ds:datastoreItem xmlns:ds="http://schemas.openxmlformats.org/officeDocument/2006/customXml" ds:itemID="{5E7BDF64-341D-4E96-B034-3B2D49C85D40}">
   <ds:schemaRefs>
     <ds:schemaRef ds:uri="http://schemas.openxmlformats.org/officeDocument/2006/bibliography"/>
   </ds:schemaRefs>

</xml_diff>

<commit_message>
Fixed stuff on HW1
</commit_message>
<xml_diff>
--- a/Assignments/Hayden_HW1.docx
+++ b/Assignments/Hayden_HW1.docx
@@ -640,26 +640,53 @@
             <w:rPr>
               <w:rFonts w:ascii="Cambria Math" w:hAnsi="Cambria Math"/>
             </w:rPr>
-            <m:t>R⋅E</m:t>
+            <m:t xml:space="preserve">N= </m:t>
           </m:r>
-          <m:d>
-            <m:dPr>
-              <m:begChr m:val="["/>
-              <m:endChr m:val="]"/>
+          <m:nary>
+            <m:naryPr>
+              <m:chr m:val="∑"/>
+              <m:limLoc m:val="undOvr"/>
               <m:ctrlPr>
                 <w:rPr>
                   <w:rFonts w:ascii="Cambria Math" w:hAnsi="Cambria Math"/>
                   <w:i/>
+                  <w:sz w:val="24"/>
                 </w:rPr>
               </m:ctrlPr>
-            </m:dPr>
+            </m:naryPr>
+            <m:sub>
+              <m:r>
+                <w:rPr>
+                  <w:rFonts w:ascii="Cambria Math" w:hAnsi="Cambria Math"/>
+                  <w:sz w:val="24"/>
+                </w:rPr>
+                <m:t>k=1</m:t>
+              </m:r>
+            </m:sub>
+            <m:sup>
+              <m:r>
+                <w:rPr>
+                  <w:rFonts w:ascii="Cambria Math" w:hAnsi="Cambria Math"/>
+                  <w:sz w:val="24"/>
+                </w:rPr>
+                <m:t>R</m:t>
+              </m:r>
+            </m:sup>
             <m:e>
+              <m:r>
+                <w:rPr>
+                  <w:rFonts w:ascii="Cambria Math" w:hAnsi="Cambria Math"/>
+                  <w:sz w:val="24"/>
+                </w:rPr>
+                <m:t>E[</m:t>
+              </m:r>
               <m:sSub>
                 <m:sSubPr>
                   <m:ctrlPr>
                     <w:rPr>
                       <w:rFonts w:ascii="Cambria Math" w:hAnsi="Cambria Math"/>
                       <w:i/>
+                      <w:sz w:val="24"/>
                     </w:rPr>
                   </m:ctrlPr>
                 </m:sSubPr>
@@ -667,6 +694,7 @@
                   <m:r>
                     <w:rPr>
                       <w:rFonts w:ascii="Cambria Math" w:hAnsi="Cambria Math"/>
+                      <w:sz w:val="24"/>
                     </w:rPr>
                     <m:t>N</m:t>
                   </m:r>
@@ -675,39 +703,21 @@
                   <m:r>
                     <w:rPr>
                       <w:rFonts w:ascii="Cambria Math" w:hAnsi="Cambria Math"/>
+                      <w:sz w:val="24"/>
                     </w:rPr>
                     <m:t>k</m:t>
                   </m:r>
                 </m:sub>
               </m:sSub>
+              <m:r>
+                <w:rPr>
+                  <w:rFonts w:ascii="Cambria Math" w:hAnsi="Cambria Math"/>
+                  <w:sz w:val="24"/>
+                </w:rPr>
+                <m:t>]</m:t>
+              </m:r>
             </m:e>
-          </m:d>
-          <m:r>
-            <w:rPr>
-              <w:rFonts w:ascii="Cambria Math" w:hAnsi="Cambria Math"/>
-            </w:rPr>
-            <m:t>=λ⋅E</m:t>
-          </m:r>
-          <m:d>
-            <m:dPr>
-              <m:begChr m:val="["/>
-              <m:endChr m:val="]"/>
-              <m:ctrlPr>
-                <w:rPr>
-                  <w:rFonts w:ascii="Cambria Math" w:hAnsi="Cambria Math"/>
-                  <w:i/>
-                </w:rPr>
-              </m:ctrlPr>
-            </m:dPr>
-            <m:e>
-              <m:r>
-                <w:rPr>
-                  <w:rFonts w:ascii="Cambria Math" w:hAnsi="Cambria Math"/>
-                </w:rPr>
-                <m:t>T</m:t>
-              </m:r>
-            </m:e>
-          </m:d>
+          </m:nary>
           <m:r>
             <m:rPr>
               <m:sty m:val="p"/>
@@ -1342,18 +1352,8 @@
         <w:pStyle w:val="Answer"/>
         <w:spacing w:before="0"/>
       </w:pPr>
-    </w:p>
-    <w:p>
-      <w:pPr>
-        <w:pStyle w:val="Answer"/>
-        <w:spacing w:before="0"/>
-      </w:pPr>
-    </w:p>
-    <w:p>
-      <w:pPr>
-        <w:pStyle w:val="Answer"/>
-        <w:spacing w:before="0"/>
-      </w:pPr>
+      <w:bookmarkStart w:id="0" w:name="_GoBack"/>
+      <w:bookmarkEnd w:id="0"/>
     </w:p>
     <w:p>
       <w:pPr>
@@ -1806,7 +1806,13 @@
         <w:t xml:space="preserve"> total time = T/2 + T/2</w:t>
       </w:r>
       <w:r>
-        <w:t xml:space="preserve">  </w:t>
+        <w:t xml:space="preserve"> </w:t>
+      </w:r>
+      <w:r>
+        <w:t>= T</w:t>
+      </w:r>
+      <w:r>
+        <w:t xml:space="preserve"> </w:t>
       </w:r>
     </w:p>
     <w:p>
@@ -2579,16 +2585,7 @@
           <w:b/>
           <w:sz w:val="22"/>
         </w:rPr>
-        <w:t>Thus, the varian</w:t>
-      </w:r>
-      <w:bookmarkStart w:id="0" w:name="_GoBack"/>
-      <w:bookmarkEnd w:id="0"/>
-      <w:r>
-        <w:rPr>
-          <w:b/>
-          <w:sz w:val="22"/>
-        </w:rPr>
-        <w:t>ce will be somewhere between 0 and T</w:t>
+        <w:t>Thus, the variance will be somewhere between 0 and T</w:t>
       </w:r>
       <w:r>
         <w:rPr>
@@ -5312,10 +5309,10 @@
             <v:path o:extrusionok="f" gradientshapeok="t" o:connecttype="rect"/>
             <o:lock v:ext="edit" aspectratio="t"/>
           </v:shapetype>
-          <v:shape id="_x0000_i1025" type="#_x0000_t75" style="width:259.55pt;height:66.15pt" o:ole="" fillcolor="window">
+          <v:shape id="_x0000_i1025" type="#_x0000_t75" style="width:259.5pt;height:66pt" o:ole="" fillcolor="window">
             <v:imagedata r:id="rId8" o:title=""/>
           </v:shape>
-          <o:OLEObject Type="Embed" ProgID="MSDraw" ShapeID="_x0000_i1025" DrawAspect="Content" ObjectID="_1615792090" r:id="rId9">
+          <o:OLEObject Type="Embed" ProgID="MSDraw" ShapeID="_x0000_i1025" DrawAspect="Content" ObjectID="_1615803624" r:id="rId9">
             <o:FieldCodes>\* mergeformat</o:FieldCodes>
           </o:OLEObject>
         </w:object>
@@ -9284,7 +9281,7 @@
 </file>
 
 <file path=customXml/itemProps1.xml><?xml version="1.0" encoding="utf-8"?>
-<ds:datastoreItem xmlns:ds="http://schemas.openxmlformats.org/officeDocument/2006/customXml" ds:itemID="{5E7BDF64-341D-4E96-B034-3B2D49C85D40}">
+<ds:datastoreItem xmlns:ds="http://schemas.openxmlformats.org/officeDocument/2006/customXml" ds:itemID="{75550B51-A068-475E-B0DE-A15FBF17F4C9}">
   <ds:schemaRefs>
     <ds:schemaRef ds:uri="http://schemas.openxmlformats.org/officeDocument/2006/bibliography"/>
   </ds:schemaRefs>

</xml_diff>